<commit_message>
Deleting unused files, fixing script
</commit_message>
<xml_diff>
--- a/Printable_Flash_Cards.docx
+++ b/Printable_Flash_Cards.docx
@@ -31,16 +31,22 @@
       </w:pPr>
       <w:r>
         <w:rPr>
+          <w:b/>
           <w:lang w:val="en-GB"/>
         </w:rPr>
-        <w:t xml:space="preserve">Generated with: </w:t>
+        <w:t>Generated with this script:</w:t>
       </w:r>
       <w:r>
         <w:rPr>
-          <w:highlight w:val="yellow"/>
           <w:lang w:val="en-GB"/>
         </w:rPr>
-        <w:t>TBD link</w:t>
+        <w:t xml:space="preserve"> </w:t>
+      </w:r>
+      <w:r>
+        <w:rPr>
+          <w:lang w:val="en-GB"/>
+        </w:rPr>
+        <w:t>https://github.com/peterhuszar/flash_card_generator</w:t>
       </w:r>
     </w:p>
     <w:p>
@@ -108,7 +114,7 @@
       </w:tblGrid>
       <w:tr>
         <w:trPr>
-          <w:trHeight w:val="2211"/>
+          <w:trHeight w:val="2041"/>
         </w:trPr>
         <w:tc>
           <w:tcPr>
@@ -147,7 +153,7 @@
       </w:tr>
       <w:tr>
         <w:trPr>
-          <w:trHeight w:val="2211"/>
+          <w:trHeight w:val="2041"/>
         </w:trPr>
         <w:tc>
           <w:tcPr>
@@ -186,7 +192,7 @@
       </w:tr>
       <w:tr>
         <w:trPr>
-          <w:trHeight w:val="2211"/>
+          <w:trHeight w:val="2041"/>
         </w:trPr>
         <w:tc>
           <w:tcPr>
@@ -225,7 +231,7 @@
       </w:tr>
       <w:tr>
         <w:trPr>
-          <w:trHeight w:val="2211"/>
+          <w:trHeight w:val="2041"/>
         </w:trPr>
         <w:tc>
           <w:tcPr>
@@ -264,7 +270,7 @@
       </w:tr>
       <w:tr>
         <w:trPr>
-          <w:trHeight w:val="2211"/>
+          <w:trHeight w:val="2041"/>
         </w:trPr>
         <w:tc>
           <w:tcPr>
@@ -303,7 +309,7 @@
       </w:tr>
       <w:tr>
         <w:trPr>
-          <w:trHeight w:val="2211"/>
+          <w:trHeight w:val="2041"/>
         </w:trPr>
         <w:tc>
           <w:tcPr>
@@ -361,7 +367,7 @@
       </w:tblGrid>
       <w:tr>
         <w:trPr>
-          <w:trHeight w:val="2211"/>
+          <w:trHeight w:val="2041"/>
         </w:trPr>
         <w:tc>
           <w:tcPr>
@@ -400,7 +406,7 @@
       </w:tr>
       <w:tr>
         <w:trPr>
-          <w:trHeight w:val="2211"/>
+          <w:trHeight w:val="2041"/>
         </w:trPr>
         <w:tc>
           <w:tcPr>
@@ -439,7 +445,7 @@
       </w:tr>
       <w:tr>
         <w:trPr>
-          <w:trHeight w:val="2211"/>
+          <w:trHeight w:val="2041"/>
         </w:trPr>
         <w:tc>
           <w:tcPr>
@@ -478,7 +484,7 @@
       </w:tr>
       <w:tr>
         <w:trPr>
-          <w:trHeight w:val="2211"/>
+          <w:trHeight w:val="2041"/>
         </w:trPr>
         <w:tc>
           <w:tcPr>
@@ -517,7 +523,7 @@
       </w:tr>
       <w:tr>
         <w:trPr>
-          <w:trHeight w:val="2211"/>
+          <w:trHeight w:val="2041"/>
         </w:trPr>
         <w:tc>
           <w:tcPr>
@@ -556,7 +562,7 @@
       </w:tr>
       <w:tr>
         <w:trPr>
-          <w:trHeight w:val="2211"/>
+          <w:trHeight w:val="2041"/>
         </w:trPr>
         <w:tc>
           <w:tcPr>
@@ -614,7 +620,7 @@
       </w:tblGrid>
       <w:tr>
         <w:trPr>
-          <w:trHeight w:val="2211"/>
+          <w:trHeight w:val="2041"/>
         </w:trPr>
         <w:tc>
           <w:tcPr>
@@ -653,7 +659,7 @@
       </w:tr>
       <w:tr>
         <w:trPr>
-          <w:trHeight w:val="2211"/>
+          <w:trHeight w:val="2041"/>
         </w:trPr>
         <w:tc>
           <w:tcPr>
@@ -692,7 +698,7 @@
       </w:tr>
       <w:tr>
         <w:trPr>
-          <w:trHeight w:val="2211"/>
+          <w:trHeight w:val="2041"/>
         </w:trPr>
         <w:tc>
           <w:tcPr>
@@ -731,7 +737,7 @@
       </w:tr>
       <w:tr>
         <w:trPr>
-          <w:trHeight w:val="2211"/>
+          <w:trHeight w:val="2041"/>
         </w:trPr>
         <w:tc>
           <w:tcPr>
@@ -770,7 +776,7 @@
       </w:tr>
       <w:tr>
         <w:trPr>
-          <w:trHeight w:val="2211"/>
+          <w:trHeight w:val="2041"/>
         </w:trPr>
         <w:tc>
           <w:tcPr>
@@ -809,7 +815,7 @@
       </w:tr>
       <w:tr>
         <w:trPr>
-          <w:trHeight w:val="2211"/>
+          <w:trHeight w:val="2041"/>
         </w:trPr>
         <w:tc>
           <w:tcPr>
@@ -867,7 +873,7 @@
       </w:tblGrid>
       <w:tr>
         <w:trPr>
-          <w:trHeight w:val="2211"/>
+          <w:trHeight w:val="2041"/>
         </w:trPr>
         <w:tc>
           <w:tcPr>
@@ -906,7 +912,7 @@
       </w:tr>
       <w:tr>
         <w:trPr>
-          <w:trHeight w:val="2211"/>
+          <w:trHeight w:val="2041"/>
         </w:trPr>
         <w:tc>
           <w:tcPr>
@@ -945,7 +951,7 @@
       </w:tr>
       <w:tr>
         <w:trPr>
-          <w:trHeight w:val="2211"/>
+          <w:trHeight w:val="2041"/>
         </w:trPr>
         <w:tc>
           <w:tcPr>
@@ -984,7 +990,7 @@
       </w:tr>
       <w:tr>
         <w:trPr>
-          <w:trHeight w:val="2211"/>
+          <w:trHeight w:val="2041"/>
         </w:trPr>
         <w:tc>
           <w:tcPr>
@@ -1023,7 +1029,7 @@
       </w:tr>
       <w:tr>
         <w:trPr>
-          <w:trHeight w:val="2211"/>
+          <w:trHeight w:val="2041"/>
         </w:trPr>
         <w:tc>
           <w:tcPr>
@@ -1062,7 +1068,7 @@
       </w:tr>
       <w:tr>
         <w:trPr>
-          <w:trHeight w:val="2211"/>
+          <w:trHeight w:val="2041"/>
         </w:trPr>
         <w:tc>
           <w:tcPr>
@@ -1120,7 +1126,7 @@
       </w:tblGrid>
       <w:tr>
         <w:trPr>
-          <w:trHeight w:val="2211"/>
+          <w:trHeight w:val="2041"/>
         </w:trPr>
         <w:tc>
           <w:tcPr>
@@ -1159,7 +1165,7 @@
       </w:tr>
       <w:tr>
         <w:trPr>
-          <w:trHeight w:val="2211"/>
+          <w:trHeight w:val="2041"/>
         </w:trPr>
         <w:tc>
           <w:tcPr>
@@ -1198,7 +1204,7 @@
       </w:tr>
       <w:tr>
         <w:trPr>
-          <w:trHeight w:val="2211"/>
+          <w:trHeight w:val="2041"/>
         </w:trPr>
         <w:tc>
           <w:tcPr>
@@ -1237,7 +1243,7 @@
       </w:tr>
       <w:tr>
         <w:trPr>
-          <w:trHeight w:val="2211"/>
+          <w:trHeight w:val="2041"/>
         </w:trPr>
         <w:tc>
           <w:tcPr>
@@ -1276,7 +1282,7 @@
       </w:tr>
       <w:tr>
         <w:trPr>
-          <w:trHeight w:val="2211"/>
+          <w:trHeight w:val="2041"/>
         </w:trPr>
         <w:tc>
           <w:tcPr>
@@ -1315,7 +1321,7 @@
       </w:tr>
       <w:tr>
         <w:trPr>
-          <w:trHeight w:val="2211"/>
+          <w:trHeight w:val="2041"/>
         </w:trPr>
         <w:tc>
           <w:tcPr>
@@ -1373,7 +1379,7 @@
       </w:tblGrid>
       <w:tr>
         <w:trPr>
-          <w:trHeight w:val="2211"/>
+          <w:trHeight w:val="2041"/>
         </w:trPr>
         <w:tc>
           <w:tcPr>
@@ -1412,7 +1418,7 @@
       </w:tr>
       <w:tr>
         <w:trPr>
-          <w:trHeight w:val="2211"/>
+          <w:trHeight w:val="2041"/>
         </w:trPr>
         <w:tc>
           <w:tcPr>
@@ -1451,7 +1457,7 @@
       </w:tr>
       <w:tr>
         <w:trPr>
-          <w:trHeight w:val="2211"/>
+          <w:trHeight w:val="2041"/>
         </w:trPr>
         <w:tc>
           <w:tcPr>
@@ -1490,7 +1496,7 @@
       </w:tr>
       <w:tr>
         <w:trPr>
-          <w:trHeight w:val="2211"/>
+          <w:trHeight w:val="2041"/>
         </w:trPr>
         <w:tc>
           <w:tcPr>
@@ -1529,7 +1535,7 @@
       </w:tr>
       <w:tr>
         <w:trPr>
-          <w:trHeight w:val="2211"/>
+          <w:trHeight w:val="2041"/>
         </w:trPr>
         <w:tc>
           <w:tcPr>
@@ -1568,7 +1574,7 @@
       </w:tr>
       <w:tr>
         <w:trPr>
-          <w:trHeight w:val="2211"/>
+          <w:trHeight w:val="2041"/>
         </w:trPr>
         <w:tc>
           <w:tcPr>
@@ -1626,7 +1632,7 @@
       </w:tblGrid>
       <w:tr>
         <w:trPr>
-          <w:trHeight w:val="2211"/>
+          <w:trHeight w:val="2041"/>
         </w:trPr>
         <w:tc>
           <w:tcPr>
@@ -1665,7 +1671,7 @@
       </w:tr>
       <w:tr>
         <w:trPr>
-          <w:trHeight w:val="2211"/>
+          <w:trHeight w:val="2041"/>
         </w:trPr>
         <w:tc>
           <w:tcPr>
@@ -1704,7 +1710,7 @@
       </w:tr>
       <w:tr>
         <w:trPr>
-          <w:trHeight w:val="2211"/>
+          <w:trHeight w:val="2041"/>
         </w:trPr>
         <w:tc>
           <w:tcPr>
@@ -1743,7 +1749,7 @@
       </w:tr>
       <w:tr>
         <w:trPr>
-          <w:trHeight w:val="2211"/>
+          <w:trHeight w:val="2041"/>
         </w:trPr>
         <w:tc>
           <w:tcPr>
@@ -1782,7 +1788,7 @@
       </w:tr>
       <w:tr>
         <w:trPr>
-          <w:trHeight w:val="2211"/>
+          <w:trHeight w:val="2041"/>
         </w:trPr>
         <w:tc>
           <w:tcPr>
@@ -1821,7 +1827,7 @@
       </w:tr>
       <w:tr>
         <w:trPr>
-          <w:trHeight w:val="2211"/>
+          <w:trHeight w:val="2041"/>
         </w:trPr>
         <w:tc>
           <w:tcPr>
@@ -1879,7 +1885,7 @@
       </w:tblGrid>
       <w:tr>
         <w:trPr>
-          <w:trHeight w:val="2211"/>
+          <w:trHeight w:val="2041"/>
         </w:trPr>
         <w:tc>
           <w:tcPr>
@@ -1918,7 +1924,7 @@
       </w:tr>
       <w:tr>
         <w:trPr>
-          <w:trHeight w:val="2211"/>
+          <w:trHeight w:val="2041"/>
         </w:trPr>
         <w:tc>
           <w:tcPr>
@@ -1957,7 +1963,7 @@
       </w:tr>
       <w:tr>
         <w:trPr>
-          <w:trHeight w:val="2211"/>
+          <w:trHeight w:val="2041"/>
         </w:trPr>
         <w:tc>
           <w:tcPr>
@@ -1996,7 +2002,7 @@
       </w:tr>
       <w:tr>
         <w:trPr>
-          <w:trHeight w:val="2211"/>
+          <w:trHeight w:val="2041"/>
         </w:trPr>
         <w:tc>
           <w:tcPr>
@@ -2035,7 +2041,7 @@
       </w:tr>
       <w:tr>
         <w:trPr>
-          <w:trHeight w:val="2211"/>
+          <w:trHeight w:val="2041"/>
         </w:trPr>
         <w:tc>
           <w:tcPr>
@@ -2074,7 +2080,7 @@
       </w:tr>
       <w:tr>
         <w:trPr>
-          <w:trHeight w:val="2211"/>
+          <w:trHeight w:val="2041"/>
         </w:trPr>
         <w:tc>
           <w:tcPr>
@@ -2132,7 +2138,7 @@
       </w:tblGrid>
       <w:tr>
         <w:trPr>
-          <w:trHeight w:val="2211"/>
+          <w:trHeight w:val="2041"/>
         </w:trPr>
         <w:tc>
           <w:tcPr>
@@ -2171,7 +2177,7 @@
       </w:tr>
       <w:tr>
         <w:trPr>
-          <w:trHeight w:val="2211"/>
+          <w:trHeight w:val="2041"/>
         </w:trPr>
         <w:tc>
           <w:tcPr>
@@ -2210,7 +2216,7 @@
       </w:tr>
       <w:tr>
         <w:trPr>
-          <w:trHeight w:val="2211"/>
+          <w:trHeight w:val="2041"/>
         </w:trPr>
         <w:tc>
           <w:tcPr>
@@ -2249,7 +2255,7 @@
       </w:tr>
       <w:tr>
         <w:trPr>
-          <w:trHeight w:val="2211"/>
+          <w:trHeight w:val="2041"/>
         </w:trPr>
         <w:tc>
           <w:tcPr>
@@ -2288,7 +2294,7 @@
       </w:tr>
       <w:tr>
         <w:trPr>
-          <w:trHeight w:val="2211"/>
+          <w:trHeight w:val="2041"/>
         </w:trPr>
         <w:tc>
           <w:tcPr>
@@ -2327,7 +2333,7 @@
       </w:tr>
       <w:tr>
         <w:trPr>
-          <w:trHeight w:val="2211"/>
+          <w:trHeight w:val="2041"/>
         </w:trPr>
         <w:tc>
           <w:tcPr>
@@ -2385,7 +2391,7 @@
       </w:tblGrid>
       <w:tr>
         <w:trPr>
-          <w:trHeight w:val="2211"/>
+          <w:trHeight w:val="2041"/>
         </w:trPr>
         <w:tc>
           <w:tcPr>
@@ -2424,7 +2430,7 @@
       </w:tr>
       <w:tr>
         <w:trPr>
-          <w:trHeight w:val="2211"/>
+          <w:trHeight w:val="2041"/>
         </w:trPr>
         <w:tc>
           <w:tcPr>
@@ -2463,7 +2469,7 @@
       </w:tr>
       <w:tr>
         <w:trPr>
-          <w:trHeight w:val="2211"/>
+          <w:trHeight w:val="2041"/>
         </w:trPr>
         <w:tc>
           <w:tcPr>
@@ -2502,7 +2508,7 @@
       </w:tr>
       <w:tr>
         <w:trPr>
-          <w:trHeight w:val="2211"/>
+          <w:trHeight w:val="2041"/>
         </w:trPr>
         <w:tc>
           <w:tcPr>
@@ -2541,7 +2547,7 @@
       </w:tr>
       <w:tr>
         <w:trPr>
-          <w:trHeight w:val="2211"/>
+          <w:trHeight w:val="2041"/>
         </w:trPr>
         <w:tc>
           <w:tcPr>
@@ -2580,7 +2586,7 @@
       </w:tr>
       <w:tr>
         <w:trPr>
-          <w:trHeight w:val="2211"/>
+          <w:trHeight w:val="2041"/>
         </w:trPr>
         <w:tc>
           <w:tcPr>
@@ -2638,7 +2644,7 @@
       </w:tblGrid>
       <w:tr>
         <w:trPr>
-          <w:trHeight w:val="2211"/>
+          <w:trHeight w:val="2041"/>
         </w:trPr>
         <w:tc>
           <w:tcPr>
@@ -2677,7 +2683,7 @@
       </w:tr>
       <w:tr>
         <w:trPr>
-          <w:trHeight w:val="2211"/>
+          <w:trHeight w:val="2041"/>
         </w:trPr>
         <w:tc>
           <w:tcPr>
@@ -2716,7 +2722,7 @@
       </w:tr>
       <w:tr>
         <w:trPr>
-          <w:trHeight w:val="2211"/>
+          <w:trHeight w:val="2041"/>
         </w:trPr>
         <w:tc>
           <w:tcPr>
@@ -2755,7 +2761,7 @@
       </w:tr>
       <w:tr>
         <w:trPr>
-          <w:trHeight w:val="2211"/>
+          <w:trHeight w:val="2041"/>
         </w:trPr>
         <w:tc>
           <w:tcPr>
@@ -2794,7 +2800,7 @@
       </w:tr>
       <w:tr>
         <w:trPr>
-          <w:trHeight w:val="2211"/>
+          <w:trHeight w:val="2041"/>
         </w:trPr>
         <w:tc>
           <w:tcPr>
@@ -2833,7 +2839,7 @@
       </w:tr>
       <w:tr>
         <w:trPr>
-          <w:trHeight w:val="2211"/>
+          <w:trHeight w:val="2041"/>
         </w:trPr>
         <w:tc>
           <w:tcPr>
@@ -2891,7 +2897,7 @@
       </w:tblGrid>
       <w:tr>
         <w:trPr>
-          <w:trHeight w:val="2211"/>
+          <w:trHeight w:val="2041"/>
         </w:trPr>
         <w:tc>
           <w:tcPr>
@@ -2930,7 +2936,7 @@
       </w:tr>
       <w:tr>
         <w:trPr>
-          <w:trHeight w:val="2211"/>
+          <w:trHeight w:val="2041"/>
         </w:trPr>
         <w:tc>
           <w:tcPr>
@@ -2969,7 +2975,7 @@
       </w:tr>
       <w:tr>
         <w:trPr>
-          <w:trHeight w:val="2211"/>
+          <w:trHeight w:val="2041"/>
         </w:trPr>
         <w:tc>
           <w:tcPr>
@@ -3008,7 +3014,7 @@
       </w:tr>
       <w:tr>
         <w:trPr>
-          <w:trHeight w:val="2211"/>
+          <w:trHeight w:val="2041"/>
         </w:trPr>
         <w:tc>
           <w:tcPr>
@@ -3047,7 +3053,7 @@
       </w:tr>
       <w:tr>
         <w:trPr>
-          <w:trHeight w:val="2211"/>
+          <w:trHeight w:val="2041"/>
         </w:trPr>
         <w:tc>
           <w:tcPr>
@@ -3086,7 +3092,7 @@
       </w:tr>
       <w:tr>
         <w:trPr>
-          <w:trHeight w:val="2211"/>
+          <w:trHeight w:val="2041"/>
         </w:trPr>
         <w:tc>
           <w:tcPr>
@@ -3144,7 +3150,7 @@
       </w:tblGrid>
       <w:tr>
         <w:trPr>
-          <w:trHeight w:val="2211"/>
+          <w:trHeight w:val="2041"/>
         </w:trPr>
         <w:tc>
           <w:tcPr>
@@ -3183,7 +3189,7 @@
       </w:tr>
       <w:tr>
         <w:trPr>
-          <w:trHeight w:val="2211"/>
+          <w:trHeight w:val="2041"/>
         </w:trPr>
         <w:tc>
           <w:tcPr>
@@ -3222,7 +3228,7 @@
       </w:tr>
       <w:tr>
         <w:trPr>
-          <w:trHeight w:val="2211"/>
+          <w:trHeight w:val="2041"/>
         </w:trPr>
         <w:tc>
           <w:tcPr>
@@ -3261,7 +3267,7 @@
       </w:tr>
       <w:tr>
         <w:trPr>
-          <w:trHeight w:val="2211"/>
+          <w:trHeight w:val="2041"/>
         </w:trPr>
         <w:tc>
           <w:tcPr>
@@ -3300,7 +3306,7 @@
       </w:tr>
       <w:tr>
         <w:trPr>
-          <w:trHeight w:val="2211"/>
+          <w:trHeight w:val="2041"/>
         </w:trPr>
         <w:tc>
           <w:tcPr>
@@ -3339,7 +3345,7 @@
       </w:tr>
       <w:tr>
         <w:trPr>
-          <w:trHeight w:val="2211"/>
+          <w:trHeight w:val="2041"/>
         </w:trPr>
         <w:tc>
           <w:tcPr>
@@ -3397,7 +3403,7 @@
       </w:tblGrid>
       <w:tr>
         <w:trPr>
-          <w:trHeight w:val="2211"/>
+          <w:trHeight w:val="2041"/>
         </w:trPr>
         <w:tc>
           <w:tcPr>
@@ -3436,7 +3442,7 @@
       </w:tr>
       <w:tr>
         <w:trPr>
-          <w:trHeight w:val="2211"/>
+          <w:trHeight w:val="2041"/>
         </w:trPr>
         <w:tc>
           <w:tcPr>
@@ -3475,7 +3481,7 @@
       </w:tr>
       <w:tr>
         <w:trPr>
-          <w:trHeight w:val="2211"/>
+          <w:trHeight w:val="2041"/>
         </w:trPr>
         <w:tc>
           <w:tcPr>
@@ -3514,7 +3520,7 @@
       </w:tr>
       <w:tr>
         <w:trPr>
-          <w:trHeight w:val="2211"/>
+          <w:trHeight w:val="2041"/>
         </w:trPr>
         <w:tc>
           <w:tcPr>
@@ -3553,7 +3559,7 @@
       </w:tr>
       <w:tr>
         <w:trPr>
-          <w:trHeight w:val="2211"/>
+          <w:trHeight w:val="2041"/>
         </w:trPr>
         <w:tc>
           <w:tcPr>
@@ -3592,7 +3598,7 @@
       </w:tr>
       <w:tr>
         <w:trPr>
-          <w:trHeight w:val="2211"/>
+          <w:trHeight w:val="2041"/>
         </w:trPr>
         <w:tc>
           <w:tcPr>
@@ -3650,7 +3656,7 @@
       </w:tblGrid>
       <w:tr>
         <w:trPr>
-          <w:trHeight w:val="2211"/>
+          <w:trHeight w:val="2041"/>
         </w:trPr>
         <w:tc>
           <w:tcPr>
@@ -3689,7 +3695,7 @@
       </w:tr>
       <w:tr>
         <w:trPr>
-          <w:trHeight w:val="2211"/>
+          <w:trHeight w:val="2041"/>
         </w:trPr>
         <w:tc>
           <w:tcPr>
@@ -3728,7 +3734,7 @@
       </w:tr>
       <w:tr>
         <w:trPr>
-          <w:trHeight w:val="2211"/>
+          <w:trHeight w:val="2041"/>
         </w:trPr>
         <w:tc>
           <w:tcPr>
@@ -3767,7 +3773,7 @@
       </w:tr>
       <w:tr>
         <w:trPr>
-          <w:trHeight w:val="2211"/>
+          <w:trHeight w:val="2041"/>
         </w:trPr>
         <w:tc>
           <w:tcPr>
@@ -3806,7 +3812,7 @@
       </w:tr>
       <w:tr>
         <w:trPr>
-          <w:trHeight w:val="2211"/>
+          <w:trHeight w:val="2041"/>
         </w:trPr>
         <w:tc>
           <w:tcPr>
@@ -3845,7 +3851,7 @@
       </w:tr>
       <w:tr>
         <w:trPr>
-          <w:trHeight w:val="2211"/>
+          <w:trHeight w:val="2041"/>
         </w:trPr>
         <w:tc>
           <w:tcPr>
@@ -3903,7 +3909,7 @@
       </w:tblGrid>
       <w:tr>
         <w:trPr>
-          <w:trHeight w:val="2211"/>
+          <w:trHeight w:val="2041"/>
         </w:trPr>
         <w:tc>
           <w:tcPr>
@@ -3942,7 +3948,7 @@
       </w:tr>
       <w:tr>
         <w:trPr>
-          <w:trHeight w:val="2211"/>
+          <w:trHeight w:val="2041"/>
         </w:trPr>
         <w:tc>
           <w:tcPr>
@@ -3981,7 +3987,7 @@
       </w:tr>
       <w:tr>
         <w:trPr>
-          <w:trHeight w:val="2211"/>
+          <w:trHeight w:val="2041"/>
         </w:trPr>
         <w:tc>
           <w:tcPr>
@@ -4020,7 +4026,7 @@
       </w:tr>
       <w:tr>
         <w:trPr>
-          <w:trHeight w:val="2211"/>
+          <w:trHeight w:val="2041"/>
         </w:trPr>
         <w:tc>
           <w:tcPr>
@@ -4059,7 +4065,7 @@
       </w:tr>
       <w:tr>
         <w:trPr>
-          <w:trHeight w:val="2211"/>
+          <w:trHeight w:val="2041"/>
         </w:trPr>
         <w:tc>
           <w:tcPr>
@@ -4098,7 +4104,7 @@
       </w:tr>
       <w:tr>
         <w:trPr>
-          <w:trHeight w:val="2211"/>
+          <w:trHeight w:val="2041"/>
         </w:trPr>
         <w:tc>
           <w:tcPr>
@@ -4156,7 +4162,7 @@
       </w:tblGrid>
       <w:tr>
         <w:trPr>
-          <w:trHeight w:val="2211"/>
+          <w:trHeight w:val="2041"/>
         </w:trPr>
         <w:tc>
           <w:tcPr>
@@ -4195,7 +4201,7 @@
       </w:tr>
       <w:tr>
         <w:trPr>
-          <w:trHeight w:val="2211"/>
+          <w:trHeight w:val="2041"/>
         </w:trPr>
         <w:tc>
           <w:tcPr>
@@ -4234,7 +4240,7 @@
       </w:tr>
       <w:tr>
         <w:trPr>
-          <w:trHeight w:val="2211"/>
+          <w:trHeight w:val="2041"/>
         </w:trPr>
         <w:tc>
           <w:tcPr>
@@ -4273,7 +4279,7 @@
       </w:tr>
       <w:tr>
         <w:trPr>
-          <w:trHeight w:val="2211"/>
+          <w:trHeight w:val="2041"/>
         </w:trPr>
         <w:tc>
           <w:tcPr>
@@ -4312,7 +4318,7 @@
       </w:tr>
       <w:tr>
         <w:trPr>
-          <w:trHeight w:val="2211"/>
+          <w:trHeight w:val="2041"/>
         </w:trPr>
         <w:tc>
           <w:tcPr>
@@ -4351,7 +4357,7 @@
       </w:tr>
       <w:tr>
         <w:trPr>
-          <w:trHeight w:val="2211"/>
+          <w:trHeight w:val="2041"/>
         </w:trPr>
         <w:tc>
           <w:tcPr>
@@ -4409,7 +4415,7 @@
       </w:tblGrid>
       <w:tr>
         <w:trPr>
-          <w:trHeight w:val="2211"/>
+          <w:trHeight w:val="2041"/>
         </w:trPr>
         <w:tc>
           <w:tcPr>
@@ -4448,7 +4454,7 @@
       </w:tr>
       <w:tr>
         <w:trPr>
-          <w:trHeight w:val="2211"/>
+          <w:trHeight w:val="2041"/>
         </w:trPr>
         <w:tc>
           <w:tcPr>
@@ -4487,7 +4493,7 @@
       </w:tr>
       <w:tr>
         <w:trPr>
-          <w:trHeight w:val="2211"/>
+          <w:trHeight w:val="2041"/>
         </w:trPr>
         <w:tc>
           <w:tcPr>
@@ -4526,7 +4532,7 @@
       </w:tr>
       <w:tr>
         <w:trPr>
-          <w:trHeight w:val="2211"/>
+          <w:trHeight w:val="2041"/>
         </w:trPr>
         <w:tc>
           <w:tcPr>
@@ -4565,7 +4571,7 @@
       </w:tr>
       <w:tr>
         <w:trPr>
-          <w:trHeight w:val="2211"/>
+          <w:trHeight w:val="2041"/>
         </w:trPr>
         <w:tc>
           <w:tcPr>
@@ -4604,7 +4610,7 @@
       </w:tr>
       <w:tr>
         <w:trPr>
-          <w:trHeight w:val="2211"/>
+          <w:trHeight w:val="2041"/>
         </w:trPr>
         <w:tc>
           <w:tcPr>
@@ -4662,7 +4668,7 @@
       </w:tblGrid>
       <w:tr>
         <w:trPr>
-          <w:trHeight w:val="2211"/>
+          <w:trHeight w:val="2041"/>
         </w:trPr>
         <w:tc>
           <w:tcPr>
@@ -4701,7 +4707,7 @@
       </w:tr>
       <w:tr>
         <w:trPr>
-          <w:trHeight w:val="2211"/>
+          <w:trHeight w:val="2041"/>
         </w:trPr>
         <w:tc>
           <w:tcPr>
@@ -4740,7 +4746,7 @@
       </w:tr>
       <w:tr>
         <w:trPr>
-          <w:trHeight w:val="2211"/>
+          <w:trHeight w:val="2041"/>
         </w:trPr>
         <w:tc>
           <w:tcPr>
@@ -4779,7 +4785,7 @@
       </w:tr>
       <w:tr>
         <w:trPr>
-          <w:trHeight w:val="2211"/>
+          <w:trHeight w:val="2041"/>
         </w:trPr>
         <w:tc>
           <w:tcPr>
@@ -4818,7 +4824,7 @@
       </w:tr>
       <w:tr>
         <w:trPr>
-          <w:trHeight w:val="2211"/>
+          <w:trHeight w:val="2041"/>
         </w:trPr>
         <w:tc>
           <w:tcPr>
@@ -4857,7 +4863,7 @@
       </w:tr>
       <w:tr>
         <w:trPr>
-          <w:trHeight w:val="2211"/>
+          <w:trHeight w:val="2041"/>
         </w:trPr>
         <w:tc>
           <w:tcPr>
@@ -4915,7 +4921,7 @@
       </w:tblGrid>
       <w:tr>
         <w:trPr>
-          <w:trHeight w:val="2211"/>
+          <w:trHeight w:val="2041"/>
         </w:trPr>
         <w:tc>
           <w:tcPr>
@@ -4954,7 +4960,7 @@
       </w:tr>
       <w:tr>
         <w:trPr>
-          <w:trHeight w:val="2211"/>
+          <w:trHeight w:val="2041"/>
         </w:trPr>
         <w:tc>
           <w:tcPr>
@@ -4993,7 +4999,7 @@
       </w:tr>
       <w:tr>
         <w:trPr>
-          <w:trHeight w:val="2211"/>
+          <w:trHeight w:val="2041"/>
         </w:trPr>
         <w:tc>
           <w:tcPr>
@@ -5032,7 +5038,7 @@
       </w:tr>
       <w:tr>
         <w:trPr>
-          <w:trHeight w:val="2211"/>
+          <w:trHeight w:val="2041"/>
         </w:trPr>
         <w:tc>
           <w:tcPr>
@@ -5071,7 +5077,7 @@
       </w:tr>
       <w:tr>
         <w:trPr>
-          <w:trHeight w:val="2211"/>
+          <w:trHeight w:val="2041"/>
         </w:trPr>
         <w:tc>
           <w:tcPr>
@@ -5110,7 +5116,7 @@
       </w:tr>
       <w:tr>
         <w:trPr>
-          <w:trHeight w:val="2211"/>
+          <w:trHeight w:val="2041"/>
         </w:trPr>
         <w:tc>
           <w:tcPr>
@@ -5168,7 +5174,7 @@
       </w:tblGrid>
       <w:tr>
         <w:trPr>
-          <w:trHeight w:val="2211"/>
+          <w:trHeight w:val="2041"/>
         </w:trPr>
         <w:tc>
           <w:tcPr>
@@ -5207,7 +5213,7 @@
       </w:tr>
       <w:tr>
         <w:trPr>
-          <w:trHeight w:val="2211"/>
+          <w:trHeight w:val="2041"/>
         </w:trPr>
         <w:tc>
           <w:tcPr>
@@ -5246,7 +5252,7 @@
       </w:tr>
       <w:tr>
         <w:trPr>
-          <w:trHeight w:val="2211"/>
+          <w:trHeight w:val="2041"/>
         </w:trPr>
         <w:tc>
           <w:tcPr>
@@ -5285,7 +5291,7 @@
       </w:tr>
       <w:tr>
         <w:trPr>
-          <w:trHeight w:val="2211"/>
+          <w:trHeight w:val="2041"/>
         </w:trPr>
         <w:tc>
           <w:tcPr>
@@ -5324,7 +5330,7 @@
       </w:tr>
       <w:tr>
         <w:trPr>
-          <w:trHeight w:val="2211"/>
+          <w:trHeight w:val="2041"/>
         </w:trPr>
         <w:tc>
           <w:tcPr>
@@ -5363,7 +5369,7 @@
       </w:tr>
       <w:tr>
         <w:trPr>
-          <w:trHeight w:val="2211"/>
+          <w:trHeight w:val="2041"/>
         </w:trPr>
         <w:tc>
           <w:tcPr>
@@ -5421,7 +5427,7 @@
       </w:tblGrid>
       <w:tr>
         <w:trPr>
-          <w:trHeight w:val="2211"/>
+          <w:trHeight w:val="2041"/>
         </w:trPr>
         <w:tc>
           <w:tcPr>
@@ -5460,7 +5466,7 @@
       </w:tr>
       <w:tr>
         <w:trPr>
-          <w:trHeight w:val="2211"/>
+          <w:trHeight w:val="2041"/>
         </w:trPr>
         <w:tc>
           <w:tcPr>
@@ -5499,7 +5505,7 @@
       </w:tr>
       <w:tr>
         <w:trPr>
-          <w:trHeight w:val="2211"/>
+          <w:trHeight w:val="2041"/>
         </w:trPr>
         <w:tc>
           <w:tcPr>
@@ -5538,7 +5544,7 @@
       </w:tr>
       <w:tr>
         <w:trPr>
-          <w:trHeight w:val="2211"/>
+          <w:trHeight w:val="2041"/>
         </w:trPr>
         <w:tc>
           <w:tcPr>
@@ -5577,7 +5583,7 @@
       </w:tr>
       <w:tr>
         <w:trPr>
-          <w:trHeight w:val="2211"/>
+          <w:trHeight w:val="2041"/>
         </w:trPr>
         <w:tc>
           <w:tcPr>
@@ -5616,7 +5622,7 @@
       </w:tr>
       <w:tr>
         <w:trPr>
-          <w:trHeight w:val="2211"/>
+          <w:trHeight w:val="2041"/>
         </w:trPr>
         <w:tc>
           <w:tcPr>
@@ -5674,7 +5680,7 @@
       </w:tblGrid>
       <w:tr>
         <w:trPr>
-          <w:trHeight w:val="2211"/>
+          <w:trHeight w:val="2041"/>
         </w:trPr>
         <w:tc>
           <w:tcPr>
@@ -5713,7 +5719,7 @@
       </w:tr>
       <w:tr>
         <w:trPr>
-          <w:trHeight w:val="2211"/>
+          <w:trHeight w:val="2041"/>
         </w:trPr>
         <w:tc>
           <w:tcPr>
@@ -5752,7 +5758,7 @@
       </w:tr>
       <w:tr>
         <w:trPr>
-          <w:trHeight w:val="2211"/>
+          <w:trHeight w:val="2041"/>
         </w:trPr>
         <w:tc>
           <w:tcPr>
@@ -5791,7 +5797,7 @@
       </w:tr>
       <w:tr>
         <w:trPr>
-          <w:trHeight w:val="2211"/>
+          <w:trHeight w:val="2041"/>
         </w:trPr>
         <w:tc>
           <w:tcPr>
@@ -5830,7 +5836,7 @@
       </w:tr>
       <w:tr>
         <w:trPr>
-          <w:trHeight w:val="2211"/>
+          <w:trHeight w:val="2041"/>
         </w:trPr>
         <w:tc>
           <w:tcPr>
@@ -5869,7 +5875,7 @@
       </w:tr>
       <w:tr>
         <w:trPr>
-          <w:trHeight w:val="2211"/>
+          <w:trHeight w:val="2041"/>
         </w:trPr>
         <w:tc>
           <w:tcPr>
@@ -5927,7 +5933,7 @@
       </w:tblGrid>
       <w:tr>
         <w:trPr>
-          <w:trHeight w:val="2211"/>
+          <w:trHeight w:val="2041"/>
         </w:trPr>
         <w:tc>
           <w:tcPr>
@@ -5966,7 +5972,7 @@
       </w:tr>
       <w:tr>
         <w:trPr>
-          <w:trHeight w:val="2211"/>
+          <w:trHeight w:val="2041"/>
         </w:trPr>
         <w:tc>
           <w:tcPr>
@@ -6005,7 +6011,7 @@
       </w:tr>
       <w:tr>
         <w:trPr>
-          <w:trHeight w:val="2211"/>
+          <w:trHeight w:val="2041"/>
         </w:trPr>
         <w:tc>
           <w:tcPr>
@@ -6044,7 +6050,7 @@
       </w:tr>
       <w:tr>
         <w:trPr>
-          <w:trHeight w:val="2211"/>
+          <w:trHeight w:val="2041"/>
         </w:trPr>
         <w:tc>
           <w:tcPr>
@@ -6083,7 +6089,7 @@
       </w:tr>
       <w:tr>
         <w:trPr>
-          <w:trHeight w:val="2211"/>
+          <w:trHeight w:val="2041"/>
         </w:trPr>
         <w:tc>
           <w:tcPr>
@@ -6122,7 +6128,7 @@
       </w:tr>
       <w:tr>
         <w:trPr>
-          <w:trHeight w:val="2211"/>
+          <w:trHeight w:val="2041"/>
         </w:trPr>
         <w:tc>
           <w:tcPr>
@@ -6180,7 +6186,7 @@
       </w:tblGrid>
       <w:tr>
         <w:trPr>
-          <w:trHeight w:val="2211"/>
+          <w:trHeight w:val="2041"/>
         </w:trPr>
         <w:tc>
           <w:tcPr>
@@ -6219,7 +6225,7 @@
       </w:tr>
       <w:tr>
         <w:trPr>
-          <w:trHeight w:val="2211"/>
+          <w:trHeight w:val="2041"/>
         </w:trPr>
         <w:tc>
           <w:tcPr>
@@ -6258,7 +6264,7 @@
       </w:tr>
       <w:tr>
         <w:trPr>
-          <w:trHeight w:val="2211"/>
+          <w:trHeight w:val="2041"/>
         </w:trPr>
         <w:tc>
           <w:tcPr>
@@ -6297,7 +6303,7 @@
       </w:tr>
       <w:tr>
         <w:trPr>
-          <w:trHeight w:val="2211"/>
+          <w:trHeight w:val="2041"/>
         </w:trPr>
         <w:tc>
           <w:tcPr>
@@ -6336,7 +6342,7 @@
       </w:tr>
       <w:tr>
         <w:trPr>
-          <w:trHeight w:val="2211"/>
+          <w:trHeight w:val="2041"/>
         </w:trPr>
         <w:tc>
           <w:tcPr>
@@ -6375,7 +6381,7 @@
       </w:tr>
       <w:tr>
         <w:trPr>
-          <w:trHeight w:val="2211"/>
+          <w:trHeight w:val="2041"/>
         </w:trPr>
         <w:tc>
           <w:tcPr>
@@ -6433,7 +6439,7 @@
       </w:tblGrid>
       <w:tr>
         <w:trPr>
-          <w:trHeight w:val="2211"/>
+          <w:trHeight w:val="2041"/>
         </w:trPr>
         <w:tc>
           <w:tcPr>
@@ -6472,7 +6478,7 @@
       </w:tr>
       <w:tr>
         <w:trPr>
-          <w:trHeight w:val="2211"/>
+          <w:trHeight w:val="2041"/>
         </w:trPr>
         <w:tc>
           <w:tcPr>
@@ -6511,7 +6517,7 @@
       </w:tr>
       <w:tr>
         <w:trPr>
-          <w:trHeight w:val="2211"/>
+          <w:trHeight w:val="2041"/>
         </w:trPr>
         <w:tc>
           <w:tcPr>
@@ -6550,7 +6556,7 @@
       </w:tr>
       <w:tr>
         <w:trPr>
-          <w:trHeight w:val="2211"/>
+          <w:trHeight w:val="2041"/>
         </w:trPr>
         <w:tc>
           <w:tcPr>
@@ -6589,7 +6595,7 @@
       </w:tr>
       <w:tr>
         <w:trPr>
-          <w:trHeight w:val="2211"/>
+          <w:trHeight w:val="2041"/>
         </w:trPr>
         <w:tc>
           <w:tcPr>
@@ -6628,7 +6634,7 @@
       </w:tr>
       <w:tr>
         <w:trPr>
-          <w:trHeight w:val="2211"/>
+          <w:trHeight w:val="2041"/>
         </w:trPr>
         <w:tc>
           <w:tcPr>
@@ -6686,7 +6692,7 @@
       </w:tblGrid>
       <w:tr>
         <w:trPr>
-          <w:trHeight w:val="2211"/>
+          <w:trHeight w:val="2041"/>
         </w:trPr>
         <w:tc>
           <w:tcPr>
@@ -6725,7 +6731,7 @@
       </w:tr>
       <w:tr>
         <w:trPr>
-          <w:trHeight w:val="2211"/>
+          <w:trHeight w:val="2041"/>
         </w:trPr>
         <w:tc>
           <w:tcPr>
@@ -6764,7 +6770,7 @@
       </w:tr>
       <w:tr>
         <w:trPr>
-          <w:trHeight w:val="2211"/>
+          <w:trHeight w:val="2041"/>
         </w:trPr>
         <w:tc>
           <w:tcPr>
@@ -6803,7 +6809,7 @@
       </w:tr>
       <w:tr>
         <w:trPr>
-          <w:trHeight w:val="2211"/>
+          <w:trHeight w:val="2041"/>
         </w:trPr>
         <w:tc>
           <w:tcPr>
@@ -6842,7 +6848,7 @@
       </w:tr>
       <w:tr>
         <w:trPr>
-          <w:trHeight w:val="2211"/>
+          <w:trHeight w:val="2041"/>
         </w:trPr>
         <w:tc>
           <w:tcPr>
@@ -6881,7 +6887,7 @@
       </w:tr>
       <w:tr>
         <w:trPr>
-          <w:trHeight w:val="2211"/>
+          <w:trHeight w:val="2041"/>
         </w:trPr>
         <w:tc>
           <w:tcPr>
@@ -6939,7 +6945,7 @@
       </w:tblGrid>
       <w:tr>
         <w:trPr>
-          <w:trHeight w:val="2211"/>
+          <w:trHeight w:val="2041"/>
         </w:trPr>
         <w:tc>
           <w:tcPr>
@@ -6978,7 +6984,7 @@
       </w:tr>
       <w:tr>
         <w:trPr>
-          <w:trHeight w:val="2211"/>
+          <w:trHeight w:val="2041"/>
         </w:trPr>
         <w:tc>
           <w:tcPr>
@@ -7017,7 +7023,7 @@
       </w:tr>
       <w:tr>
         <w:trPr>
-          <w:trHeight w:val="2211"/>
+          <w:trHeight w:val="2041"/>
         </w:trPr>
         <w:tc>
           <w:tcPr>
@@ -7056,7 +7062,7 @@
       </w:tr>
       <w:tr>
         <w:trPr>
-          <w:trHeight w:val="2211"/>
+          <w:trHeight w:val="2041"/>
         </w:trPr>
         <w:tc>
           <w:tcPr>
@@ -7095,7 +7101,7 @@
       </w:tr>
       <w:tr>
         <w:trPr>
-          <w:trHeight w:val="2211"/>
+          <w:trHeight w:val="2041"/>
         </w:trPr>
         <w:tc>
           <w:tcPr>
@@ -7134,7 +7140,7 @@
       </w:tr>
       <w:tr>
         <w:trPr>
-          <w:trHeight w:val="2211"/>
+          <w:trHeight w:val="2041"/>
         </w:trPr>
         <w:tc>
           <w:tcPr>
@@ -7192,7 +7198,7 @@
       </w:tblGrid>
       <w:tr>
         <w:trPr>
-          <w:trHeight w:val="2211"/>
+          <w:trHeight w:val="2041"/>
         </w:trPr>
         <w:tc>
           <w:tcPr>
@@ -7231,7 +7237,7 @@
       </w:tr>
       <w:tr>
         <w:trPr>
-          <w:trHeight w:val="2211"/>
+          <w:trHeight w:val="2041"/>
         </w:trPr>
         <w:tc>
           <w:tcPr>
@@ -7270,7 +7276,7 @@
       </w:tr>
       <w:tr>
         <w:trPr>
-          <w:trHeight w:val="2211"/>
+          <w:trHeight w:val="2041"/>
         </w:trPr>
         <w:tc>
           <w:tcPr>
@@ -7309,7 +7315,7 @@
       </w:tr>
       <w:tr>
         <w:trPr>
-          <w:trHeight w:val="2211"/>
+          <w:trHeight w:val="2041"/>
         </w:trPr>
         <w:tc>
           <w:tcPr>
@@ -7348,7 +7354,7 @@
       </w:tr>
       <w:tr>
         <w:trPr>
-          <w:trHeight w:val="2211"/>
+          <w:trHeight w:val="2041"/>
         </w:trPr>
         <w:tc>
           <w:tcPr>
@@ -7387,7 +7393,7 @@
       </w:tr>
       <w:tr>
         <w:trPr>
-          <w:trHeight w:val="2211"/>
+          <w:trHeight w:val="2041"/>
         </w:trPr>
         <w:tc>
           <w:tcPr>
@@ -7445,7 +7451,7 @@
       </w:tblGrid>
       <w:tr>
         <w:trPr>
-          <w:trHeight w:val="2211"/>
+          <w:trHeight w:val="2041"/>
         </w:trPr>
         <w:tc>
           <w:tcPr>
@@ -7484,7 +7490,7 @@
       </w:tr>
       <w:tr>
         <w:trPr>
-          <w:trHeight w:val="2211"/>
+          <w:trHeight w:val="2041"/>
         </w:trPr>
         <w:tc>
           <w:tcPr>
@@ -7523,7 +7529,7 @@
       </w:tr>
       <w:tr>
         <w:trPr>
-          <w:trHeight w:val="2211"/>
+          <w:trHeight w:val="2041"/>
         </w:trPr>
         <w:tc>
           <w:tcPr>
@@ -7562,7 +7568,7 @@
       </w:tr>
       <w:tr>
         <w:trPr>
-          <w:trHeight w:val="2211"/>
+          <w:trHeight w:val="2041"/>
         </w:trPr>
         <w:tc>
           <w:tcPr>
@@ -7601,7 +7607,7 @@
       </w:tr>
       <w:tr>
         <w:trPr>
-          <w:trHeight w:val="2211"/>
+          <w:trHeight w:val="2041"/>
         </w:trPr>
         <w:tc>
           <w:tcPr>
@@ -7640,7 +7646,7 @@
       </w:tr>
       <w:tr>
         <w:trPr>
-          <w:trHeight w:val="2211"/>
+          <w:trHeight w:val="2041"/>
         </w:trPr>
         <w:tc>
           <w:tcPr>
@@ -7698,7 +7704,7 @@
       </w:tblGrid>
       <w:tr>
         <w:trPr>
-          <w:trHeight w:val="2211"/>
+          <w:trHeight w:val="2041"/>
         </w:trPr>
         <w:tc>
           <w:tcPr>
@@ -7737,7 +7743,7 @@
       </w:tr>
       <w:tr>
         <w:trPr>
-          <w:trHeight w:val="2211"/>
+          <w:trHeight w:val="2041"/>
         </w:trPr>
         <w:tc>
           <w:tcPr>
@@ -7776,7 +7782,7 @@
       </w:tr>
       <w:tr>
         <w:trPr>
-          <w:trHeight w:val="2211"/>
+          <w:trHeight w:val="2041"/>
         </w:trPr>
         <w:tc>
           <w:tcPr>
@@ -7815,7 +7821,7 @@
       </w:tr>
       <w:tr>
         <w:trPr>
-          <w:trHeight w:val="2211"/>
+          <w:trHeight w:val="2041"/>
         </w:trPr>
         <w:tc>
           <w:tcPr>
@@ -7854,7 +7860,7 @@
       </w:tr>
       <w:tr>
         <w:trPr>
-          <w:trHeight w:val="2211"/>
+          <w:trHeight w:val="2041"/>
         </w:trPr>
         <w:tc>
           <w:tcPr>
@@ -7893,7 +7899,7 @@
       </w:tr>
       <w:tr>
         <w:trPr>
-          <w:trHeight w:val="2211"/>
+          <w:trHeight w:val="2041"/>
         </w:trPr>
         <w:tc>
           <w:tcPr>
@@ -7951,7 +7957,7 @@
       </w:tblGrid>
       <w:tr>
         <w:trPr>
-          <w:trHeight w:val="2211"/>
+          <w:trHeight w:val="2041"/>
         </w:trPr>
         <w:tc>
           <w:tcPr>
@@ -7990,7 +7996,7 @@
       </w:tr>
       <w:tr>
         <w:trPr>
-          <w:trHeight w:val="2211"/>
+          <w:trHeight w:val="2041"/>
         </w:trPr>
         <w:tc>
           <w:tcPr>
@@ -8029,7 +8035,7 @@
       </w:tr>
       <w:tr>
         <w:trPr>
-          <w:trHeight w:val="2211"/>
+          <w:trHeight w:val="2041"/>
         </w:trPr>
         <w:tc>
           <w:tcPr>
@@ -8068,7 +8074,7 @@
       </w:tr>
       <w:tr>
         <w:trPr>
-          <w:trHeight w:val="2211"/>
+          <w:trHeight w:val="2041"/>
         </w:trPr>
         <w:tc>
           <w:tcPr>
@@ -8107,7 +8113,7 @@
       </w:tr>
       <w:tr>
         <w:trPr>
-          <w:trHeight w:val="2211"/>
+          <w:trHeight w:val="2041"/>
         </w:trPr>
         <w:tc>
           <w:tcPr>
@@ -8146,7 +8152,7 @@
       </w:tr>
       <w:tr>
         <w:trPr>
-          <w:trHeight w:val="2211"/>
+          <w:trHeight w:val="2041"/>
         </w:trPr>
         <w:tc>
           <w:tcPr>
@@ -8204,7 +8210,7 @@
       </w:tblGrid>
       <w:tr>
         <w:trPr>
-          <w:trHeight w:val="2211"/>
+          <w:trHeight w:val="2041"/>
         </w:trPr>
         <w:tc>
           <w:tcPr>
@@ -8243,7 +8249,7 @@
       </w:tr>
       <w:tr>
         <w:trPr>
-          <w:trHeight w:val="2211"/>
+          <w:trHeight w:val="2041"/>
         </w:trPr>
         <w:tc>
           <w:tcPr>
@@ -8282,7 +8288,7 @@
       </w:tr>
       <w:tr>
         <w:trPr>
-          <w:trHeight w:val="2211"/>
+          <w:trHeight w:val="2041"/>
         </w:trPr>
         <w:tc>
           <w:tcPr>
@@ -8321,7 +8327,7 @@
       </w:tr>
       <w:tr>
         <w:trPr>
-          <w:trHeight w:val="2211"/>
+          <w:trHeight w:val="2041"/>
         </w:trPr>
         <w:tc>
           <w:tcPr>
@@ -8360,7 +8366,7 @@
       </w:tr>
       <w:tr>
         <w:trPr>
-          <w:trHeight w:val="2211"/>
+          <w:trHeight w:val="2041"/>
         </w:trPr>
         <w:tc>
           <w:tcPr>
@@ -8399,7 +8405,7 @@
       </w:tr>
       <w:tr>
         <w:trPr>
-          <w:trHeight w:val="2211"/>
+          <w:trHeight w:val="2041"/>
         </w:trPr>
         <w:tc>
           <w:tcPr>
@@ -8457,7 +8463,7 @@
       </w:tblGrid>
       <w:tr>
         <w:trPr>
-          <w:trHeight w:val="2211"/>
+          <w:trHeight w:val="2041"/>
         </w:trPr>
         <w:tc>
           <w:tcPr>
@@ -8496,7 +8502,7 @@
       </w:tr>
       <w:tr>
         <w:trPr>
-          <w:trHeight w:val="2211"/>
+          <w:trHeight w:val="2041"/>
         </w:trPr>
         <w:tc>
           <w:tcPr>
@@ -8535,7 +8541,7 @@
       </w:tr>
       <w:tr>
         <w:trPr>
-          <w:trHeight w:val="2211"/>
+          <w:trHeight w:val="2041"/>
         </w:trPr>
         <w:tc>
           <w:tcPr>
@@ -8574,7 +8580,7 @@
       </w:tr>
       <w:tr>
         <w:trPr>
-          <w:trHeight w:val="2211"/>
+          <w:trHeight w:val="2041"/>
         </w:trPr>
         <w:tc>
           <w:tcPr>
@@ -8613,7 +8619,7 @@
       </w:tr>
       <w:tr>
         <w:trPr>
-          <w:trHeight w:val="2211"/>
+          <w:trHeight w:val="2041"/>
         </w:trPr>
         <w:tc>
           <w:tcPr>
@@ -8652,7 +8658,7 @@
       </w:tr>
       <w:tr>
         <w:trPr>
-          <w:trHeight w:val="2211"/>
+          <w:trHeight w:val="2041"/>
         </w:trPr>
         <w:tc>
           <w:tcPr>
@@ -8710,7 +8716,7 @@
       </w:tblGrid>
       <w:tr>
         <w:trPr>
-          <w:trHeight w:val="2211"/>
+          <w:trHeight w:val="2041"/>
         </w:trPr>
         <w:tc>
           <w:tcPr>
@@ -8749,7 +8755,7 @@
       </w:tr>
       <w:tr>
         <w:trPr>
-          <w:trHeight w:val="2211"/>
+          <w:trHeight w:val="2041"/>
         </w:trPr>
         <w:tc>
           <w:tcPr>
@@ -8788,7 +8794,7 @@
       </w:tr>
       <w:tr>
         <w:trPr>
-          <w:trHeight w:val="2211"/>
+          <w:trHeight w:val="2041"/>
         </w:trPr>
         <w:tc>
           <w:tcPr>
@@ -8827,7 +8833,7 @@
       </w:tr>
       <w:tr>
         <w:trPr>
-          <w:trHeight w:val="2211"/>
+          <w:trHeight w:val="2041"/>
         </w:trPr>
         <w:tc>
           <w:tcPr>
@@ -8866,7 +8872,7 @@
       </w:tr>
       <w:tr>
         <w:trPr>
-          <w:trHeight w:val="2211"/>
+          <w:trHeight w:val="2041"/>
         </w:trPr>
         <w:tc>
           <w:tcPr>
@@ -8905,7 +8911,7 @@
       </w:tr>
       <w:tr>
         <w:trPr>
-          <w:trHeight w:val="2211"/>
+          <w:trHeight w:val="2041"/>
         </w:trPr>
         <w:tc>
           <w:tcPr>
@@ -8963,7 +8969,7 @@
       </w:tblGrid>
       <w:tr>
         <w:trPr>
-          <w:trHeight w:val="2211"/>
+          <w:trHeight w:val="2041"/>
         </w:trPr>
         <w:tc>
           <w:tcPr>
@@ -9002,7 +9008,7 @@
       </w:tr>
       <w:tr>
         <w:trPr>
-          <w:trHeight w:val="2211"/>
+          <w:trHeight w:val="2041"/>
         </w:trPr>
         <w:tc>
           <w:tcPr>
@@ -9041,7 +9047,7 @@
       </w:tr>
       <w:tr>
         <w:trPr>
-          <w:trHeight w:val="2211"/>
+          <w:trHeight w:val="2041"/>
         </w:trPr>
         <w:tc>
           <w:tcPr>
@@ -9080,7 +9086,7 @@
       </w:tr>
       <w:tr>
         <w:trPr>
-          <w:trHeight w:val="2211"/>
+          <w:trHeight w:val="2041"/>
         </w:trPr>
         <w:tc>
           <w:tcPr>
@@ -9119,7 +9125,7 @@
       </w:tr>
       <w:tr>
         <w:trPr>
-          <w:trHeight w:val="2211"/>
+          <w:trHeight w:val="2041"/>
         </w:trPr>
         <w:tc>
           <w:tcPr>
@@ -9158,7 +9164,7 @@
       </w:tr>
       <w:tr>
         <w:trPr>
-          <w:trHeight w:val="2211"/>
+          <w:trHeight w:val="2041"/>
         </w:trPr>
         <w:tc>
           <w:tcPr>
@@ -9216,7 +9222,7 @@
       </w:tblGrid>
       <w:tr>
         <w:trPr>
-          <w:trHeight w:val="2211"/>
+          <w:trHeight w:val="2041"/>
         </w:trPr>
         <w:tc>
           <w:tcPr>
@@ -9255,7 +9261,7 @@
       </w:tr>
       <w:tr>
         <w:trPr>
-          <w:trHeight w:val="2211"/>
+          <w:trHeight w:val="2041"/>
         </w:trPr>
         <w:tc>
           <w:tcPr>
@@ -9294,7 +9300,7 @@
       </w:tr>
       <w:tr>
         <w:trPr>
-          <w:trHeight w:val="2211"/>
+          <w:trHeight w:val="2041"/>
         </w:trPr>
         <w:tc>
           <w:tcPr>
@@ -9333,7 +9339,7 @@
       </w:tr>
       <w:tr>
         <w:trPr>
-          <w:trHeight w:val="2211"/>
+          <w:trHeight w:val="2041"/>
         </w:trPr>
         <w:tc>
           <w:tcPr>
@@ -9372,7 +9378,7 @@
       </w:tr>
       <w:tr>
         <w:trPr>
-          <w:trHeight w:val="2211"/>
+          <w:trHeight w:val="2041"/>
         </w:trPr>
         <w:tc>
           <w:tcPr>
@@ -9411,7 +9417,7 @@
       </w:tr>
       <w:tr>
         <w:trPr>
-          <w:trHeight w:val="2211"/>
+          <w:trHeight w:val="2041"/>
         </w:trPr>
         <w:tc>
           <w:tcPr>
@@ -9469,7 +9475,7 @@
       </w:tblGrid>
       <w:tr>
         <w:trPr>
-          <w:trHeight w:val="2211"/>
+          <w:trHeight w:val="2041"/>
         </w:trPr>
         <w:tc>
           <w:tcPr>
@@ -9508,7 +9514,7 @@
       </w:tr>
       <w:tr>
         <w:trPr>
-          <w:trHeight w:val="2211"/>
+          <w:trHeight w:val="2041"/>
         </w:trPr>
         <w:tc>
           <w:tcPr>
@@ -9547,7 +9553,7 @@
       </w:tr>
       <w:tr>
         <w:trPr>
-          <w:trHeight w:val="2211"/>
+          <w:trHeight w:val="2041"/>
         </w:trPr>
         <w:tc>
           <w:tcPr>
@@ -9586,7 +9592,7 @@
       </w:tr>
       <w:tr>
         <w:trPr>
-          <w:trHeight w:val="2211"/>
+          <w:trHeight w:val="2041"/>
         </w:trPr>
         <w:tc>
           <w:tcPr>
@@ -9625,7 +9631,7 @@
       </w:tr>
       <w:tr>
         <w:trPr>
-          <w:trHeight w:val="2211"/>
+          <w:trHeight w:val="2041"/>
         </w:trPr>
         <w:tc>
           <w:tcPr>
@@ -9664,7 +9670,7 @@
       </w:tr>
       <w:tr>
         <w:trPr>
-          <w:trHeight w:val="2211"/>
+          <w:trHeight w:val="2041"/>
         </w:trPr>
         <w:tc>
           <w:tcPr>
@@ -9722,7 +9728,7 @@
       </w:tblGrid>
       <w:tr>
         <w:trPr>
-          <w:trHeight w:val="2211"/>
+          <w:trHeight w:val="2041"/>
         </w:trPr>
         <w:tc>
           <w:tcPr>
@@ -9761,7 +9767,7 @@
       </w:tr>
       <w:tr>
         <w:trPr>
-          <w:trHeight w:val="2211"/>
+          <w:trHeight w:val="2041"/>
         </w:trPr>
         <w:tc>
           <w:tcPr>
@@ -9800,7 +9806,7 @@
       </w:tr>
       <w:tr>
         <w:trPr>
-          <w:trHeight w:val="2211"/>
+          <w:trHeight w:val="2041"/>
         </w:trPr>
         <w:tc>
           <w:tcPr>
@@ -9839,7 +9845,7 @@
       </w:tr>
       <w:tr>
         <w:trPr>
-          <w:trHeight w:val="2211"/>
+          <w:trHeight w:val="2041"/>
         </w:trPr>
         <w:tc>
           <w:tcPr>
@@ -9878,7 +9884,7 @@
       </w:tr>
       <w:tr>
         <w:trPr>
-          <w:trHeight w:val="2211"/>
+          <w:trHeight w:val="2041"/>
         </w:trPr>
         <w:tc>
           <w:tcPr>
@@ -9917,7 +9923,7 @@
       </w:tr>
       <w:tr>
         <w:trPr>
-          <w:trHeight w:val="2211"/>
+          <w:trHeight w:val="2041"/>
         </w:trPr>
         <w:tc>
           <w:tcPr>
@@ -9975,7 +9981,7 @@
       </w:tblGrid>
       <w:tr>
         <w:trPr>
-          <w:trHeight w:val="2211"/>
+          <w:trHeight w:val="2041"/>
         </w:trPr>
         <w:tc>
           <w:tcPr>
@@ -10014,7 +10020,7 @@
       </w:tr>
       <w:tr>
         <w:trPr>
-          <w:trHeight w:val="2211"/>
+          <w:trHeight w:val="2041"/>
         </w:trPr>
         <w:tc>
           <w:tcPr>
@@ -10053,7 +10059,7 @@
       </w:tr>
       <w:tr>
         <w:trPr>
-          <w:trHeight w:val="2211"/>
+          <w:trHeight w:val="2041"/>
         </w:trPr>
         <w:tc>
           <w:tcPr>
@@ -10092,7 +10098,7 @@
       </w:tr>
       <w:tr>
         <w:trPr>
-          <w:trHeight w:val="2211"/>
+          <w:trHeight w:val="2041"/>
         </w:trPr>
         <w:tc>
           <w:tcPr>
@@ -10131,7 +10137,7 @@
       </w:tr>
       <w:tr>
         <w:trPr>
-          <w:trHeight w:val="2211"/>
+          <w:trHeight w:val="2041"/>
         </w:trPr>
         <w:tc>
           <w:tcPr>
@@ -10170,7 +10176,7 @@
       </w:tr>
       <w:tr>
         <w:trPr>
-          <w:trHeight w:val="2211"/>
+          <w:trHeight w:val="2041"/>
         </w:trPr>
         <w:tc>
           <w:tcPr>
@@ -10228,7 +10234,7 @@
       </w:tblGrid>
       <w:tr>
         <w:trPr>
-          <w:trHeight w:val="2211"/>
+          <w:trHeight w:val="2041"/>
         </w:trPr>
         <w:tc>
           <w:tcPr>
@@ -10267,7 +10273,7 @@
       </w:tr>
       <w:tr>
         <w:trPr>
-          <w:trHeight w:val="2211"/>
+          <w:trHeight w:val="2041"/>
         </w:trPr>
         <w:tc>
           <w:tcPr>
@@ -10306,7 +10312,7 @@
       </w:tr>
       <w:tr>
         <w:trPr>
-          <w:trHeight w:val="2211"/>
+          <w:trHeight w:val="2041"/>
         </w:trPr>
         <w:tc>
           <w:tcPr>
@@ -10345,7 +10351,7 @@
       </w:tr>
       <w:tr>
         <w:trPr>
-          <w:trHeight w:val="2211"/>
+          <w:trHeight w:val="2041"/>
         </w:trPr>
         <w:tc>
           <w:tcPr>
@@ -10384,7 +10390,7 @@
       </w:tr>
       <w:tr>
         <w:trPr>
-          <w:trHeight w:val="2211"/>
+          <w:trHeight w:val="2041"/>
         </w:trPr>
         <w:tc>
           <w:tcPr>
@@ -10423,7 +10429,7 @@
       </w:tr>
       <w:tr>
         <w:trPr>
-          <w:trHeight w:val="2211"/>
+          <w:trHeight w:val="2041"/>
         </w:trPr>
         <w:tc>
           <w:tcPr>
@@ -10481,7 +10487,7 @@
       </w:tblGrid>
       <w:tr>
         <w:trPr>
-          <w:trHeight w:val="2211"/>
+          <w:trHeight w:val="2041"/>
         </w:trPr>
         <w:tc>
           <w:tcPr>
@@ -10520,7 +10526,7 @@
       </w:tr>
       <w:tr>
         <w:trPr>
-          <w:trHeight w:val="2211"/>
+          <w:trHeight w:val="2041"/>
         </w:trPr>
         <w:tc>
           <w:tcPr>
@@ -10559,7 +10565,7 @@
       </w:tr>
       <w:tr>
         <w:trPr>
-          <w:trHeight w:val="2211"/>
+          <w:trHeight w:val="2041"/>
         </w:trPr>
         <w:tc>
           <w:tcPr>
@@ -10598,7 +10604,7 @@
       </w:tr>
       <w:tr>
         <w:trPr>
-          <w:trHeight w:val="2211"/>
+          <w:trHeight w:val="2041"/>
         </w:trPr>
         <w:tc>
           <w:tcPr>
@@ -10637,7 +10643,7 @@
       </w:tr>
       <w:tr>
         <w:trPr>
-          <w:trHeight w:val="2211"/>
+          <w:trHeight w:val="2041"/>
         </w:trPr>
         <w:tc>
           <w:tcPr>
@@ -10676,7 +10682,7 @@
       </w:tr>
       <w:tr>
         <w:trPr>
-          <w:trHeight w:val="2211"/>
+          <w:trHeight w:val="2041"/>
         </w:trPr>
         <w:tc>
           <w:tcPr>
@@ -10734,7 +10740,7 @@
       </w:tblGrid>
       <w:tr>
         <w:trPr>
-          <w:trHeight w:val="2211"/>
+          <w:trHeight w:val="2041"/>
         </w:trPr>
         <w:tc>
           <w:tcPr>
@@ -10773,7 +10779,7 @@
       </w:tr>
       <w:tr>
         <w:trPr>
-          <w:trHeight w:val="2211"/>
+          <w:trHeight w:val="2041"/>
         </w:trPr>
         <w:tc>
           <w:tcPr>
@@ -10812,7 +10818,7 @@
       </w:tr>
       <w:tr>
         <w:trPr>
-          <w:trHeight w:val="2211"/>
+          <w:trHeight w:val="2041"/>
         </w:trPr>
         <w:tc>
           <w:tcPr>
@@ -10851,7 +10857,7 @@
       </w:tr>
       <w:tr>
         <w:trPr>
-          <w:trHeight w:val="2211"/>
+          <w:trHeight w:val="2041"/>
         </w:trPr>
         <w:tc>
           <w:tcPr>
@@ -10890,7 +10896,7 @@
       </w:tr>
       <w:tr>
         <w:trPr>
-          <w:trHeight w:val="2211"/>
+          <w:trHeight w:val="2041"/>
         </w:trPr>
         <w:tc>
           <w:tcPr>
@@ -10929,7 +10935,7 @@
       </w:tr>
       <w:tr>
         <w:trPr>
-          <w:trHeight w:val="2211"/>
+          <w:trHeight w:val="2041"/>
         </w:trPr>
         <w:tc>
           <w:tcPr>
@@ -10987,7 +10993,7 @@
       </w:tblGrid>
       <w:tr>
         <w:trPr>
-          <w:trHeight w:val="2211"/>
+          <w:trHeight w:val="2041"/>
         </w:trPr>
         <w:tc>
           <w:tcPr>
@@ -11026,7 +11032,7 @@
       </w:tr>
       <w:tr>
         <w:trPr>
-          <w:trHeight w:val="2211"/>
+          <w:trHeight w:val="2041"/>
         </w:trPr>
         <w:tc>
           <w:tcPr>
@@ -11065,7 +11071,7 @@
       </w:tr>
       <w:tr>
         <w:trPr>
-          <w:trHeight w:val="2211"/>
+          <w:trHeight w:val="2041"/>
         </w:trPr>
         <w:tc>
           <w:tcPr>
@@ -11104,7 +11110,7 @@
       </w:tr>
       <w:tr>
         <w:trPr>
-          <w:trHeight w:val="2211"/>
+          <w:trHeight w:val="2041"/>
         </w:trPr>
         <w:tc>
           <w:tcPr>
@@ -11143,7 +11149,7 @@
       </w:tr>
       <w:tr>
         <w:trPr>
-          <w:trHeight w:val="2211"/>
+          <w:trHeight w:val="2041"/>
         </w:trPr>
         <w:tc>
           <w:tcPr>
@@ -11182,7 +11188,7 @@
       </w:tr>
       <w:tr>
         <w:trPr>
-          <w:trHeight w:val="2211"/>
+          <w:trHeight w:val="2041"/>
         </w:trPr>
         <w:tc>
           <w:tcPr>
@@ -11240,7 +11246,7 @@
       </w:tblGrid>
       <w:tr>
         <w:trPr>
-          <w:trHeight w:val="2211"/>
+          <w:trHeight w:val="2041"/>
         </w:trPr>
         <w:tc>
           <w:tcPr>
@@ -11279,7 +11285,7 @@
       </w:tr>
       <w:tr>
         <w:trPr>
-          <w:trHeight w:val="2211"/>
+          <w:trHeight w:val="2041"/>
         </w:trPr>
         <w:tc>
           <w:tcPr>
@@ -11318,7 +11324,7 @@
       </w:tr>
       <w:tr>
         <w:trPr>
-          <w:trHeight w:val="2211"/>
+          <w:trHeight w:val="2041"/>
         </w:trPr>
         <w:tc>
           <w:tcPr>
@@ -11357,7 +11363,7 @@
       </w:tr>
       <w:tr>
         <w:trPr>
-          <w:trHeight w:val="2211"/>
+          <w:trHeight w:val="2041"/>
         </w:trPr>
         <w:tc>
           <w:tcPr>
@@ -11396,7 +11402,7 @@
       </w:tr>
       <w:tr>
         <w:trPr>
-          <w:trHeight w:val="2211"/>
+          <w:trHeight w:val="2041"/>
         </w:trPr>
         <w:tc>
           <w:tcPr>
@@ -11435,7 +11441,7 @@
       </w:tr>
       <w:tr>
         <w:trPr>
-          <w:trHeight w:val="2211"/>
+          <w:trHeight w:val="2041"/>
         </w:trPr>
         <w:tc>
           <w:tcPr>
@@ -11493,7 +11499,7 @@
       </w:tblGrid>
       <w:tr>
         <w:trPr>
-          <w:trHeight w:val="2211"/>
+          <w:trHeight w:val="2041"/>
         </w:trPr>
         <w:tc>
           <w:tcPr>
@@ -11532,7 +11538,7 @@
       </w:tr>
       <w:tr>
         <w:trPr>
-          <w:trHeight w:val="2211"/>
+          <w:trHeight w:val="2041"/>
         </w:trPr>
         <w:tc>
           <w:tcPr>
@@ -11571,7 +11577,7 @@
       </w:tr>
       <w:tr>
         <w:trPr>
-          <w:trHeight w:val="2211"/>
+          <w:trHeight w:val="2041"/>
         </w:trPr>
         <w:tc>
           <w:tcPr>
@@ -11610,7 +11616,7 @@
       </w:tr>
       <w:tr>
         <w:trPr>
-          <w:trHeight w:val="2211"/>
+          <w:trHeight w:val="2041"/>
         </w:trPr>
         <w:tc>
           <w:tcPr>
@@ -11649,7 +11655,7 @@
       </w:tr>
       <w:tr>
         <w:trPr>
-          <w:trHeight w:val="2211"/>
+          <w:trHeight w:val="2041"/>
         </w:trPr>
         <w:tc>
           <w:tcPr>
@@ -11688,7 +11694,7 @@
       </w:tr>
       <w:tr>
         <w:trPr>
-          <w:trHeight w:val="2211"/>
+          <w:trHeight w:val="2041"/>
         </w:trPr>
         <w:tc>
           <w:tcPr>
@@ -11746,7 +11752,7 @@
       </w:tblGrid>
       <w:tr>
         <w:trPr>
-          <w:trHeight w:val="2211"/>
+          <w:trHeight w:val="2041"/>
         </w:trPr>
         <w:tc>
           <w:tcPr>
@@ -11785,7 +11791,7 @@
       </w:tr>
       <w:tr>
         <w:trPr>
-          <w:trHeight w:val="2211"/>
+          <w:trHeight w:val="2041"/>
         </w:trPr>
         <w:tc>
           <w:tcPr>
@@ -11824,7 +11830,7 @@
       </w:tr>
       <w:tr>
         <w:trPr>
-          <w:trHeight w:val="2211"/>
+          <w:trHeight w:val="2041"/>
         </w:trPr>
         <w:tc>
           <w:tcPr>
@@ -11863,7 +11869,7 @@
       </w:tr>
       <w:tr>
         <w:trPr>
-          <w:trHeight w:val="2211"/>
+          <w:trHeight w:val="2041"/>
         </w:trPr>
         <w:tc>
           <w:tcPr>
@@ -11902,7 +11908,7 @@
       </w:tr>
       <w:tr>
         <w:trPr>
-          <w:trHeight w:val="2211"/>
+          <w:trHeight w:val="2041"/>
         </w:trPr>
         <w:tc>
           <w:tcPr>
@@ -11941,7 +11947,7 @@
       </w:tr>
       <w:tr>
         <w:trPr>
-          <w:trHeight w:val="2211"/>
+          <w:trHeight w:val="2041"/>
         </w:trPr>
         <w:tc>
           <w:tcPr>
@@ -11999,7 +12005,7 @@
       </w:tblGrid>
       <w:tr>
         <w:trPr>
-          <w:trHeight w:val="2211"/>
+          <w:trHeight w:val="2041"/>
         </w:trPr>
         <w:tc>
           <w:tcPr>
@@ -12038,7 +12044,7 @@
       </w:tr>
       <w:tr>
         <w:trPr>
-          <w:trHeight w:val="2211"/>
+          <w:trHeight w:val="2041"/>
         </w:trPr>
         <w:tc>
           <w:tcPr>
@@ -12077,7 +12083,7 @@
       </w:tr>
       <w:tr>
         <w:trPr>
-          <w:trHeight w:val="2211"/>
+          <w:trHeight w:val="2041"/>
         </w:trPr>
         <w:tc>
           <w:tcPr>
@@ -12116,7 +12122,7 @@
       </w:tr>
       <w:tr>
         <w:trPr>
-          <w:trHeight w:val="2211"/>
+          <w:trHeight w:val="2041"/>
         </w:trPr>
         <w:tc>
           <w:tcPr>
@@ -12155,7 +12161,7 @@
       </w:tr>
       <w:tr>
         <w:trPr>
-          <w:trHeight w:val="2211"/>
+          <w:trHeight w:val="2041"/>
         </w:trPr>
         <w:tc>
           <w:tcPr>
@@ -12194,7 +12200,7 @@
       </w:tr>
       <w:tr>
         <w:trPr>
-          <w:trHeight w:val="2211"/>
+          <w:trHeight w:val="2041"/>
         </w:trPr>
         <w:tc>
           <w:tcPr>
@@ -12252,7 +12258,7 @@
       </w:tblGrid>
       <w:tr>
         <w:trPr>
-          <w:trHeight w:val="2211"/>
+          <w:trHeight w:val="2041"/>
         </w:trPr>
         <w:tc>
           <w:tcPr>
@@ -12291,7 +12297,7 @@
       </w:tr>
       <w:tr>
         <w:trPr>
-          <w:trHeight w:val="2211"/>
+          <w:trHeight w:val="2041"/>
         </w:trPr>
         <w:tc>
           <w:tcPr>
@@ -12330,7 +12336,7 @@
       </w:tr>
       <w:tr>
         <w:trPr>
-          <w:trHeight w:val="2211"/>
+          <w:trHeight w:val="2041"/>
         </w:trPr>
         <w:tc>
           <w:tcPr>
@@ -12369,7 +12375,7 @@
       </w:tr>
       <w:tr>
         <w:trPr>
-          <w:trHeight w:val="2211"/>
+          <w:trHeight w:val="2041"/>
         </w:trPr>
         <w:tc>
           <w:tcPr>
@@ -12408,7 +12414,7 @@
       </w:tr>
       <w:tr>
         <w:trPr>
-          <w:trHeight w:val="2211"/>
+          <w:trHeight w:val="2041"/>
         </w:trPr>
         <w:tc>
           <w:tcPr>
@@ -12447,7 +12453,7 @@
       </w:tr>
       <w:tr>
         <w:trPr>
-          <w:trHeight w:val="2211"/>
+          <w:trHeight w:val="2041"/>
         </w:trPr>
         <w:tc>
           <w:tcPr>
@@ -12505,7 +12511,7 @@
       </w:tblGrid>
       <w:tr>
         <w:trPr>
-          <w:trHeight w:val="2211"/>
+          <w:trHeight w:val="2041"/>
         </w:trPr>
         <w:tc>
           <w:tcPr>
@@ -12544,7 +12550,7 @@
       </w:tr>
       <w:tr>
         <w:trPr>
-          <w:trHeight w:val="2211"/>
+          <w:trHeight w:val="2041"/>
         </w:trPr>
         <w:tc>
           <w:tcPr>
@@ -12583,7 +12589,7 @@
       </w:tr>
       <w:tr>
         <w:trPr>
-          <w:trHeight w:val="2211"/>
+          <w:trHeight w:val="2041"/>
         </w:trPr>
         <w:tc>
           <w:tcPr>
@@ -12622,7 +12628,7 @@
       </w:tr>
       <w:tr>
         <w:trPr>
-          <w:trHeight w:val="2211"/>
+          <w:trHeight w:val="2041"/>
         </w:trPr>
         <w:tc>
           <w:tcPr>
@@ -12661,7 +12667,7 @@
       </w:tr>
       <w:tr>
         <w:trPr>
-          <w:trHeight w:val="2211"/>
+          <w:trHeight w:val="2041"/>
         </w:trPr>
         <w:tc>
           <w:tcPr>
@@ -12700,7 +12706,7 @@
       </w:tr>
       <w:tr>
         <w:trPr>
-          <w:trHeight w:val="2211"/>
+          <w:trHeight w:val="2041"/>
         </w:trPr>
         <w:tc>
           <w:tcPr>
@@ -12758,7 +12764,7 @@
       </w:tblGrid>
       <w:tr>
         <w:trPr>
-          <w:trHeight w:val="2211"/>
+          <w:trHeight w:val="2041"/>
         </w:trPr>
         <w:tc>
           <w:tcPr>
@@ -12797,7 +12803,7 @@
       </w:tr>
       <w:tr>
         <w:trPr>
-          <w:trHeight w:val="2211"/>
+          <w:trHeight w:val="2041"/>
         </w:trPr>
         <w:tc>
           <w:tcPr>
@@ -12836,7 +12842,7 @@
       </w:tr>
       <w:tr>
         <w:trPr>
-          <w:trHeight w:val="2211"/>
+          <w:trHeight w:val="2041"/>
         </w:trPr>
         <w:tc>
           <w:tcPr>
@@ -12875,7 +12881,7 @@
       </w:tr>
       <w:tr>
         <w:trPr>
-          <w:trHeight w:val="2211"/>
+          <w:trHeight w:val="2041"/>
         </w:trPr>
         <w:tc>
           <w:tcPr>
@@ -12914,7 +12920,7 @@
       </w:tr>
       <w:tr>
         <w:trPr>
-          <w:trHeight w:val="2211"/>
+          <w:trHeight w:val="2041"/>
         </w:trPr>
         <w:tc>
           <w:tcPr>
@@ -12953,7 +12959,7 @@
       </w:tr>
       <w:tr>
         <w:trPr>
-          <w:trHeight w:val="2211"/>
+          <w:trHeight w:val="2041"/>
         </w:trPr>
         <w:tc>
           <w:tcPr>
@@ -13011,7 +13017,7 @@
       </w:tblGrid>
       <w:tr>
         <w:trPr>
-          <w:trHeight w:val="2211"/>
+          <w:trHeight w:val="2041"/>
         </w:trPr>
         <w:tc>
           <w:tcPr>
@@ -13050,7 +13056,7 @@
       </w:tr>
       <w:tr>
         <w:trPr>
-          <w:trHeight w:val="2211"/>
+          <w:trHeight w:val="2041"/>
         </w:trPr>
         <w:tc>
           <w:tcPr>
@@ -13089,7 +13095,7 @@
       </w:tr>
       <w:tr>
         <w:trPr>
-          <w:trHeight w:val="2211"/>
+          <w:trHeight w:val="2041"/>
         </w:trPr>
         <w:tc>
           <w:tcPr>
@@ -13128,7 +13134,7 @@
       </w:tr>
       <w:tr>
         <w:trPr>
-          <w:trHeight w:val="2211"/>
+          <w:trHeight w:val="2041"/>
         </w:trPr>
         <w:tc>
           <w:tcPr>
@@ -13167,7 +13173,7 @@
       </w:tr>
       <w:tr>
         <w:trPr>
-          <w:trHeight w:val="2211"/>
+          <w:trHeight w:val="2041"/>
         </w:trPr>
         <w:tc>
           <w:tcPr>
@@ -13206,7 +13212,7 @@
       </w:tr>
       <w:tr>
         <w:trPr>
-          <w:trHeight w:val="2211"/>
+          <w:trHeight w:val="2041"/>
         </w:trPr>
         <w:tc>
           <w:tcPr>
@@ -13264,7 +13270,7 @@
       </w:tblGrid>
       <w:tr>
         <w:trPr>
-          <w:trHeight w:val="2211"/>
+          <w:trHeight w:val="2041"/>
         </w:trPr>
         <w:tc>
           <w:tcPr>
@@ -13303,7 +13309,7 @@
       </w:tr>
       <w:tr>
         <w:trPr>
-          <w:trHeight w:val="2211"/>
+          <w:trHeight w:val="2041"/>
         </w:trPr>
         <w:tc>
           <w:tcPr>
@@ -13342,7 +13348,7 @@
       </w:tr>
       <w:tr>
         <w:trPr>
-          <w:trHeight w:val="2211"/>
+          <w:trHeight w:val="2041"/>
         </w:trPr>
         <w:tc>
           <w:tcPr>
@@ -13381,7 +13387,7 @@
       </w:tr>
       <w:tr>
         <w:trPr>
-          <w:trHeight w:val="2211"/>
+          <w:trHeight w:val="2041"/>
         </w:trPr>
         <w:tc>
           <w:tcPr>
@@ -13420,7 +13426,7 @@
       </w:tr>
       <w:tr>
         <w:trPr>
-          <w:trHeight w:val="2211"/>
+          <w:trHeight w:val="2041"/>
         </w:trPr>
         <w:tc>
           <w:tcPr>
@@ -13459,7 +13465,7 @@
       </w:tr>
       <w:tr>
         <w:trPr>
-          <w:trHeight w:val="2211"/>
+          <w:trHeight w:val="2041"/>
         </w:trPr>
         <w:tc>
           <w:tcPr>
@@ -13517,7 +13523,7 @@
       </w:tblGrid>
       <w:tr>
         <w:trPr>
-          <w:trHeight w:val="2211"/>
+          <w:trHeight w:val="2041"/>
         </w:trPr>
         <w:tc>
           <w:tcPr>
@@ -13556,7 +13562,7 @@
       </w:tr>
       <w:tr>
         <w:trPr>
-          <w:trHeight w:val="2211"/>
+          <w:trHeight w:val="2041"/>
         </w:trPr>
         <w:tc>
           <w:tcPr>
@@ -13595,7 +13601,7 @@
       </w:tr>
       <w:tr>
         <w:trPr>
-          <w:trHeight w:val="2211"/>
+          <w:trHeight w:val="2041"/>
         </w:trPr>
         <w:tc>
           <w:tcPr>
@@ -13634,7 +13640,7 @@
       </w:tr>
       <w:tr>
         <w:trPr>
-          <w:trHeight w:val="2211"/>
+          <w:trHeight w:val="2041"/>
         </w:trPr>
         <w:tc>
           <w:tcPr>
@@ -13673,7 +13679,7 @@
       </w:tr>
       <w:tr>
         <w:trPr>
-          <w:trHeight w:val="2211"/>
+          <w:trHeight w:val="2041"/>
         </w:trPr>
         <w:tc>
           <w:tcPr>
@@ -13712,7 +13718,7 @@
       </w:tr>
       <w:tr>
         <w:trPr>
-          <w:trHeight w:val="2211"/>
+          <w:trHeight w:val="2041"/>
         </w:trPr>
         <w:tc>
           <w:tcPr>
@@ -13770,7 +13776,7 @@
       </w:tblGrid>
       <w:tr>
         <w:trPr>
-          <w:trHeight w:val="2211"/>
+          <w:trHeight w:val="2041"/>
         </w:trPr>
         <w:tc>
           <w:tcPr>
@@ -13809,7 +13815,7 @@
       </w:tr>
       <w:tr>
         <w:trPr>
-          <w:trHeight w:val="2211"/>
+          <w:trHeight w:val="2041"/>
         </w:trPr>
         <w:tc>
           <w:tcPr>
@@ -13848,7 +13854,7 @@
       </w:tr>
       <w:tr>
         <w:trPr>
-          <w:trHeight w:val="2211"/>
+          <w:trHeight w:val="2041"/>
         </w:trPr>
         <w:tc>
           <w:tcPr>
@@ -13887,7 +13893,7 @@
       </w:tr>
       <w:tr>
         <w:trPr>
-          <w:trHeight w:val="2211"/>
+          <w:trHeight w:val="2041"/>
         </w:trPr>
         <w:tc>
           <w:tcPr>
@@ -13926,7 +13932,7 @@
       </w:tr>
       <w:tr>
         <w:trPr>
-          <w:trHeight w:val="2211"/>
+          <w:trHeight w:val="2041"/>
         </w:trPr>
         <w:tc>
           <w:tcPr>
@@ -13965,7 +13971,7 @@
       </w:tr>
       <w:tr>
         <w:trPr>
-          <w:trHeight w:val="2211"/>
+          <w:trHeight w:val="2041"/>
         </w:trPr>
         <w:tc>
           <w:tcPr>
@@ -14023,7 +14029,7 @@
       </w:tblGrid>
       <w:tr>
         <w:trPr>
-          <w:trHeight w:val="2211"/>
+          <w:trHeight w:val="2041"/>
         </w:trPr>
         <w:tc>
           <w:tcPr>
@@ -14062,7 +14068,7 @@
       </w:tr>
       <w:tr>
         <w:trPr>
-          <w:trHeight w:val="2211"/>
+          <w:trHeight w:val="2041"/>
         </w:trPr>
         <w:tc>
           <w:tcPr>
@@ -14101,7 +14107,7 @@
       </w:tr>
       <w:tr>
         <w:trPr>
-          <w:trHeight w:val="2211"/>
+          <w:trHeight w:val="2041"/>
         </w:trPr>
         <w:tc>
           <w:tcPr>
@@ -14140,7 +14146,7 @@
       </w:tr>
       <w:tr>
         <w:trPr>
-          <w:trHeight w:val="2211"/>
+          <w:trHeight w:val="2041"/>
         </w:trPr>
         <w:tc>
           <w:tcPr>
@@ -14179,7 +14185,7 @@
       </w:tr>
       <w:tr>
         <w:trPr>
-          <w:trHeight w:val="2211"/>
+          <w:trHeight w:val="2041"/>
         </w:trPr>
         <w:tc>
           <w:tcPr>
@@ -14218,7 +14224,7 @@
       </w:tr>
       <w:tr>
         <w:trPr>
-          <w:trHeight w:val="2211"/>
+          <w:trHeight w:val="2041"/>
         </w:trPr>
         <w:tc>
           <w:tcPr>
@@ -14276,7 +14282,7 @@
       </w:tblGrid>
       <w:tr>
         <w:trPr>
-          <w:trHeight w:val="2211"/>
+          <w:trHeight w:val="2041"/>
         </w:trPr>
         <w:tc>
           <w:tcPr>
@@ -14315,7 +14321,7 @@
       </w:tr>
       <w:tr>
         <w:trPr>
-          <w:trHeight w:val="2211"/>
+          <w:trHeight w:val="2041"/>
         </w:trPr>
         <w:tc>
           <w:tcPr>
@@ -14354,7 +14360,7 @@
       </w:tr>
       <w:tr>
         <w:trPr>
-          <w:trHeight w:val="2211"/>
+          <w:trHeight w:val="2041"/>
         </w:trPr>
         <w:tc>
           <w:tcPr>
@@ -14393,7 +14399,7 @@
       </w:tr>
       <w:tr>
         <w:trPr>
-          <w:trHeight w:val="2211"/>
+          <w:trHeight w:val="2041"/>
         </w:trPr>
         <w:tc>
           <w:tcPr>
@@ -14432,7 +14438,7 @@
       </w:tr>
       <w:tr>
         <w:trPr>
-          <w:trHeight w:val="2211"/>
+          <w:trHeight w:val="2041"/>
         </w:trPr>
         <w:tc>
           <w:tcPr>
@@ -14471,7 +14477,7 @@
       </w:tr>
       <w:tr>
         <w:trPr>
-          <w:trHeight w:val="2211"/>
+          <w:trHeight w:val="2041"/>
         </w:trPr>
         <w:tc>
           <w:tcPr>
@@ -14529,7 +14535,7 @@
       </w:tblGrid>
       <w:tr>
         <w:trPr>
-          <w:trHeight w:val="2211"/>
+          <w:trHeight w:val="2041"/>
         </w:trPr>
         <w:tc>
           <w:tcPr>
@@ -14568,7 +14574,7 @@
       </w:tr>
       <w:tr>
         <w:trPr>
-          <w:trHeight w:val="2211"/>
+          <w:trHeight w:val="2041"/>
         </w:trPr>
         <w:tc>
           <w:tcPr>
@@ -14607,7 +14613,7 @@
       </w:tr>
       <w:tr>
         <w:trPr>
-          <w:trHeight w:val="2211"/>
+          <w:trHeight w:val="2041"/>
         </w:trPr>
         <w:tc>
           <w:tcPr>
@@ -14646,7 +14652,7 @@
       </w:tr>
       <w:tr>
         <w:trPr>
-          <w:trHeight w:val="2211"/>
+          <w:trHeight w:val="2041"/>
         </w:trPr>
         <w:tc>
           <w:tcPr>
@@ -14685,7 +14691,7 @@
       </w:tr>
       <w:tr>
         <w:trPr>
-          <w:trHeight w:val="2211"/>
+          <w:trHeight w:val="2041"/>
         </w:trPr>
         <w:tc>
           <w:tcPr>
@@ -14724,7 +14730,7 @@
       </w:tr>
       <w:tr>
         <w:trPr>
-          <w:trHeight w:val="2211"/>
+          <w:trHeight w:val="2041"/>
         </w:trPr>
         <w:tc>
           <w:tcPr>
@@ -14782,7 +14788,7 @@
       </w:tblGrid>
       <w:tr>
         <w:trPr>
-          <w:trHeight w:val="2211"/>
+          <w:trHeight w:val="2041"/>
         </w:trPr>
         <w:tc>
           <w:tcPr>
@@ -14821,7 +14827,7 @@
       </w:tr>
       <w:tr>
         <w:trPr>
-          <w:trHeight w:val="2211"/>
+          <w:trHeight w:val="2041"/>
         </w:trPr>
         <w:tc>
           <w:tcPr>
@@ -14860,7 +14866,7 @@
       </w:tr>
       <w:tr>
         <w:trPr>
-          <w:trHeight w:val="2211"/>
+          <w:trHeight w:val="2041"/>
         </w:trPr>
         <w:tc>
           <w:tcPr>
@@ -14899,7 +14905,7 @@
       </w:tr>
       <w:tr>
         <w:trPr>
-          <w:trHeight w:val="2211"/>
+          <w:trHeight w:val="2041"/>
         </w:trPr>
         <w:tc>
           <w:tcPr>
@@ -14938,7 +14944,7 @@
       </w:tr>
       <w:tr>
         <w:trPr>
-          <w:trHeight w:val="2211"/>
+          <w:trHeight w:val="2041"/>
         </w:trPr>
         <w:tc>
           <w:tcPr>
@@ -14977,7 +14983,7 @@
       </w:tr>
       <w:tr>
         <w:trPr>
-          <w:trHeight w:val="2211"/>
+          <w:trHeight w:val="2041"/>
         </w:trPr>
         <w:tc>
           <w:tcPr>
@@ -15035,7 +15041,7 @@
       </w:tblGrid>
       <w:tr>
         <w:trPr>
-          <w:trHeight w:val="2211"/>
+          <w:trHeight w:val="2041"/>
         </w:trPr>
         <w:tc>
           <w:tcPr>
@@ -15074,7 +15080,7 @@
       </w:tr>
       <w:tr>
         <w:trPr>
-          <w:trHeight w:val="2211"/>
+          <w:trHeight w:val="2041"/>
         </w:trPr>
         <w:tc>
           <w:tcPr>
@@ -15113,7 +15119,7 @@
       </w:tr>
       <w:tr>
         <w:trPr>
-          <w:trHeight w:val="2211"/>
+          <w:trHeight w:val="2041"/>
         </w:trPr>
         <w:tc>
           <w:tcPr>
@@ -15152,7 +15158,7 @@
       </w:tr>
       <w:tr>
         <w:trPr>
-          <w:trHeight w:val="2211"/>
+          <w:trHeight w:val="2041"/>
         </w:trPr>
         <w:tc>
           <w:tcPr>
@@ -15191,7 +15197,7 @@
       </w:tr>
       <w:tr>
         <w:trPr>
-          <w:trHeight w:val="2211"/>
+          <w:trHeight w:val="2041"/>
         </w:trPr>
         <w:tc>
           <w:tcPr>
@@ -15230,7 +15236,7 @@
       </w:tr>
       <w:tr>
         <w:trPr>
-          <w:trHeight w:val="2211"/>
+          <w:trHeight w:val="2041"/>
         </w:trPr>
         <w:tc>
           <w:tcPr>
@@ -15288,7 +15294,7 @@
       </w:tblGrid>
       <w:tr>
         <w:trPr>
-          <w:trHeight w:val="2211"/>
+          <w:trHeight w:val="2041"/>
         </w:trPr>
         <w:tc>
           <w:tcPr>
@@ -15327,7 +15333,7 @@
       </w:tr>
       <w:tr>
         <w:trPr>
-          <w:trHeight w:val="2211"/>
+          <w:trHeight w:val="2041"/>
         </w:trPr>
         <w:tc>
           <w:tcPr>
@@ -15366,7 +15372,7 @@
       </w:tr>
       <w:tr>
         <w:trPr>
-          <w:trHeight w:val="2211"/>
+          <w:trHeight w:val="2041"/>
         </w:trPr>
         <w:tc>
           <w:tcPr>
@@ -15405,7 +15411,7 @@
       </w:tr>
       <w:tr>
         <w:trPr>
-          <w:trHeight w:val="2211"/>
+          <w:trHeight w:val="2041"/>
         </w:trPr>
         <w:tc>
           <w:tcPr>
@@ -15444,7 +15450,7 @@
       </w:tr>
       <w:tr>
         <w:trPr>
-          <w:trHeight w:val="2211"/>
+          <w:trHeight w:val="2041"/>
         </w:trPr>
         <w:tc>
           <w:tcPr>
@@ -15483,7 +15489,7 @@
       </w:tr>
       <w:tr>
         <w:trPr>
-          <w:trHeight w:val="2211"/>
+          <w:trHeight w:val="2041"/>
         </w:trPr>
         <w:tc>
           <w:tcPr>
@@ -15541,7 +15547,7 @@
       </w:tblGrid>
       <w:tr>
         <w:trPr>
-          <w:trHeight w:val="2211"/>
+          <w:trHeight w:val="2041"/>
         </w:trPr>
         <w:tc>
           <w:tcPr>
@@ -15580,7 +15586,7 @@
       </w:tr>
       <w:tr>
         <w:trPr>
-          <w:trHeight w:val="2211"/>
+          <w:trHeight w:val="2041"/>
         </w:trPr>
         <w:tc>
           <w:tcPr>
@@ -15619,7 +15625,7 @@
       </w:tr>
       <w:tr>
         <w:trPr>
-          <w:trHeight w:val="2211"/>
+          <w:trHeight w:val="2041"/>
         </w:trPr>
         <w:tc>
           <w:tcPr>
@@ -15658,7 +15664,7 @@
       </w:tr>
       <w:tr>
         <w:trPr>
-          <w:trHeight w:val="2211"/>
+          <w:trHeight w:val="2041"/>
         </w:trPr>
         <w:tc>
           <w:tcPr>
@@ -15697,7 +15703,7 @@
       </w:tr>
       <w:tr>
         <w:trPr>
-          <w:trHeight w:val="2211"/>
+          <w:trHeight w:val="2041"/>
         </w:trPr>
         <w:tc>
           <w:tcPr>
@@ -15736,7 +15742,7 @@
       </w:tr>
       <w:tr>
         <w:trPr>
-          <w:trHeight w:val="2211"/>
+          <w:trHeight w:val="2041"/>
         </w:trPr>
         <w:tc>
           <w:tcPr>
@@ -15794,7 +15800,7 @@
       </w:tblGrid>
       <w:tr>
         <w:trPr>
-          <w:trHeight w:val="2211"/>
+          <w:trHeight w:val="2041"/>
         </w:trPr>
         <w:tc>
           <w:tcPr>
@@ -15833,7 +15839,7 @@
       </w:tr>
       <w:tr>
         <w:trPr>
-          <w:trHeight w:val="2211"/>
+          <w:trHeight w:val="2041"/>
         </w:trPr>
         <w:tc>
           <w:tcPr>
@@ -15872,7 +15878,7 @@
       </w:tr>
       <w:tr>
         <w:trPr>
-          <w:trHeight w:val="2211"/>
+          <w:trHeight w:val="2041"/>
         </w:trPr>
         <w:tc>
           <w:tcPr>
@@ -15911,7 +15917,7 @@
       </w:tr>
       <w:tr>
         <w:trPr>
-          <w:trHeight w:val="2211"/>
+          <w:trHeight w:val="2041"/>
         </w:trPr>
         <w:tc>
           <w:tcPr>
@@ -15950,7 +15956,7 @@
       </w:tr>
       <w:tr>
         <w:trPr>
-          <w:trHeight w:val="2211"/>
+          <w:trHeight w:val="2041"/>
         </w:trPr>
         <w:tc>
           <w:tcPr>
@@ -15989,7 +15995,7 @@
       </w:tr>
       <w:tr>
         <w:trPr>
-          <w:trHeight w:val="2211"/>
+          <w:trHeight w:val="2041"/>
         </w:trPr>
         <w:tc>
           <w:tcPr>
@@ -16047,7 +16053,7 @@
       </w:tblGrid>
       <w:tr>
         <w:trPr>
-          <w:trHeight w:val="2211"/>
+          <w:trHeight w:val="2041"/>
         </w:trPr>
         <w:tc>
           <w:tcPr>
@@ -16086,7 +16092,7 @@
       </w:tr>
       <w:tr>
         <w:trPr>
-          <w:trHeight w:val="2211"/>
+          <w:trHeight w:val="2041"/>
         </w:trPr>
         <w:tc>
           <w:tcPr>
@@ -16125,7 +16131,7 @@
       </w:tr>
       <w:tr>
         <w:trPr>
-          <w:trHeight w:val="2211"/>
+          <w:trHeight w:val="2041"/>
         </w:trPr>
         <w:tc>
           <w:tcPr>
@@ -16164,7 +16170,7 @@
       </w:tr>
       <w:tr>
         <w:trPr>
-          <w:trHeight w:val="2211"/>
+          <w:trHeight w:val="2041"/>
         </w:trPr>
         <w:tc>
           <w:tcPr>
@@ -16203,7 +16209,7 @@
       </w:tr>
       <w:tr>
         <w:trPr>
-          <w:trHeight w:val="2211"/>
+          <w:trHeight w:val="2041"/>
         </w:trPr>
         <w:tc>
           <w:tcPr>
@@ -16242,7 +16248,7 @@
       </w:tr>
       <w:tr>
         <w:trPr>
-          <w:trHeight w:val="2211"/>
+          <w:trHeight w:val="2041"/>
         </w:trPr>
         <w:tc>
           <w:tcPr>
@@ -16326,7 +16332,7 @@
               <w:rPr>
                 <w:b/>
               </w:rPr>
-              <w:t>Column 1</w:t>
+              <w:t>Front Item</w:t>
             </w:r>
           </w:p>
         </w:tc>
@@ -16343,7 +16349,7 @@
               <w:rPr>
                 <w:b/>
               </w:rPr>
-              <w:t>Column 2</w:t>
+              <w:t>Back Item</w:t>
             </w:r>
           </w:p>
         </w:tc>
@@ -28549,12 +28555,12 @@
   <w:style w:type="paragraph" w:default="1" w:styleId="Norml">
     <w:name w:val="Normal"/>
     <w:qFormat/>
-    <w:rsid w:val="007744E3"/>
+    <w:rsid w:val="00B659B2"/>
     <w:pPr>
       <w:spacing w:after="0"/>
     </w:pPr>
     <w:rPr>
-      <w:sz w:val="16"/>
+      <w:sz w:val="24"/>
     </w:rPr>
   </w:style>
   <w:style w:type="paragraph" w:styleId="Cmsor1">
@@ -28625,9 +28631,10 @@
     <w:aliases w:val="Table Grid"/>
     <w:basedOn w:val="Normltblzat"/>
     <w:uiPriority w:val="39"/>
-    <w:rsid w:val="004C5D4C"/>
+    <w:rsid w:val="000C6A56"/>
     <w:pPr>
       <w:spacing w:after="0" w:line="240" w:lineRule="auto"/>
+      <w:jc w:val="center"/>
     </w:pPr>
     <w:tblPr>
       <w:tblBorders>
@@ -28639,6 +28646,9 @@
         <w:insideV w:val="dashSmallGap" w:sz="8" w:space="0" w:color="auto"/>
       </w:tblBorders>
     </w:tblPr>
+    <w:tcPr>
+      <w:vAlign w:val="center"/>
+    </w:tcPr>
   </w:style>
   <w:style w:type="paragraph" w:styleId="Cm">
     <w:name w:val="Title"/>

</xml_diff>